<commit_message>
Update HTML E CSS - MODULO 3.docx
</commit_message>
<xml_diff>
--- a/Módulo 3/HTML E CSS - MODULO 3.docx
+++ b/Módulo 3/HTML E CSS - MODULO 3.docx
@@ -33,7 +33,39 @@
           <w:lang w:eastAsia="pt-BR"/>
           <w14:ligatures w14:val="none"/>
         </w:rPr>
-        <w:t>O que é Git e GitHub</w:t>
+        <w:t xml:space="preserve">O que é </w:t>
+      </w:r>
+      <w:proofErr w:type="spellStart"/>
+      <w:r>
+        <w:rPr>
+          <w:rFonts w:ascii="Arial" w:eastAsia="Times New Roman" w:hAnsi="Arial" w:cs="Arial"/>
+          <w:b/>
+          <w:bCs/>
+          <w:color w:val="000000" w:themeColor="text1"/>
+          <w:kern w:val="36"/>
+          <w:sz w:val="32"/>
+          <w:szCs w:val="32"/>
+          <w:u w:val="single"/>
+          <w:lang w:eastAsia="pt-BR"/>
+          <w14:ligatures w14:val="none"/>
+        </w:rPr>
+        <w:t>Git</w:t>
+      </w:r>
+      <w:proofErr w:type="spellEnd"/>
+      <w:r>
+        <w:rPr>
+          <w:rFonts w:ascii="Arial" w:eastAsia="Times New Roman" w:hAnsi="Arial" w:cs="Arial"/>
+          <w:b/>
+          <w:bCs/>
+          <w:color w:val="000000" w:themeColor="text1"/>
+          <w:kern w:val="36"/>
+          <w:sz w:val="32"/>
+          <w:szCs w:val="32"/>
+          <w:u w:val="single"/>
+          <w:lang w:eastAsia="pt-BR"/>
+          <w14:ligatures w14:val="none"/>
+        </w:rPr>
+        <w:t xml:space="preserve"> e GitHub</w:t>
       </w:r>
       <w:r>
         <w:rPr>
@@ -60,6 +92,8 @@
           <w:szCs w:val="28"/>
         </w:rPr>
       </w:pPr>
+      <w:proofErr w:type="spellStart"/>
+      <w:proofErr w:type="gramStart"/>
       <w:r>
         <w:rPr>
           <w:rFonts w:ascii="Arial" w:hAnsi="Arial" w:cs="Arial"/>
@@ -71,6 +105,7 @@
         </w:rPr>
         <w:t>Git</w:t>
       </w:r>
+      <w:proofErr w:type="spellEnd"/>
       <w:r>
         <w:rPr>
           <w:rFonts w:ascii="Arial" w:hAnsi="Arial" w:cs="Arial"/>
@@ -81,6 +116,7 @@
         </w:rPr>
         <w:t xml:space="preserve"> :</w:t>
       </w:r>
+      <w:proofErr w:type="gramEnd"/>
       <w:r>
         <w:rPr>
           <w:rFonts w:ascii="Arial" w:hAnsi="Arial" w:cs="Arial"/>
@@ -198,8 +234,8 @@
           <w:rFonts w:ascii="Arial" w:hAnsi="Arial" w:cs="Arial"/>
           <w:b/>
           <w:bCs/>
-          <w:sz w:val="28"/>
-          <w:szCs w:val="28"/>
+          <w:sz w:val="24"/>
+          <w:szCs w:val="24"/>
         </w:rPr>
       </w:pPr>
       <w:r>
@@ -253,15 +289,27 @@
         </w:rPr>
         <w:t xml:space="preserve"> </w:t>
       </w:r>
-      <w:r>
-        <w:rPr>
-          <w:rFonts w:ascii="Arial" w:hAnsi="Arial" w:cs="Arial"/>
-          <w:b/>
-          <w:bCs/>
-          <w:sz w:val="24"/>
-          <w:szCs w:val="24"/>
-        </w:rPr>
-        <w:t>Usado para fazer o backup das versões na nuvem de forma gratuita</w:t>
+      <w:proofErr w:type="gramStart"/>
+      <w:r>
+        <w:rPr>
+          <w:rFonts w:ascii="Arial" w:hAnsi="Arial" w:cs="Arial"/>
+          <w:b/>
+          <w:bCs/>
+          <w:sz w:val="24"/>
+          <w:szCs w:val="24"/>
+        </w:rPr>
+        <w:t>Usado</w:t>
+      </w:r>
+      <w:proofErr w:type="gramEnd"/>
+      <w:r>
+        <w:rPr>
+          <w:rFonts w:ascii="Arial" w:hAnsi="Arial" w:cs="Arial"/>
+          <w:b/>
+          <w:bCs/>
+          <w:sz w:val="24"/>
+          <w:szCs w:val="24"/>
+        </w:rPr>
+        <w:t xml:space="preserve"> para fazer o backup das versões na nuvem de forma gratuita</w:t>
       </w:r>
       <w:r>
         <w:rPr>
@@ -272,6 +320,77 @@
           <w:szCs w:val="24"/>
         </w:rPr>
         <w:t>.</w:t>
+      </w:r>
+    </w:p>
+    <w:p>
+      <w:pPr>
+        <w:jc w:val="center"/>
+        <w:rPr>
+          <w:rFonts w:ascii="Arial" w:hAnsi="Arial" w:cs="Arial"/>
+          <w:b/>
+          <w:bCs/>
+          <w:sz w:val="28"/>
+          <w:szCs w:val="28"/>
+          <w:u w:val="single"/>
+        </w:rPr>
+      </w:pPr>
+      <w:r>
+        <w:rPr>
+          <w:rFonts w:ascii="Arial" w:hAnsi="Arial" w:cs="Arial"/>
+          <w:b/>
+          <w:bCs/>
+          <w:sz w:val="28"/>
+          <w:szCs w:val="28"/>
+          <w:u w:val="single"/>
+        </w:rPr>
+        <w:t xml:space="preserve">Para Gerar QR </w:t>
+      </w:r>
+      <w:proofErr w:type="spellStart"/>
+      <w:r>
+        <w:rPr>
+          <w:rFonts w:ascii="Arial" w:hAnsi="Arial" w:cs="Arial"/>
+          <w:b/>
+          <w:bCs/>
+          <w:sz w:val="28"/>
+          <w:szCs w:val="28"/>
+          <w:u w:val="single"/>
+        </w:rPr>
+        <w:t>Code</w:t>
+      </w:r>
+      <w:proofErr w:type="spellEnd"/>
+      <w:r>
+        <w:rPr>
+          <w:rFonts w:ascii="Arial" w:hAnsi="Arial" w:cs="Arial"/>
+          <w:b/>
+          <w:bCs/>
+          <w:sz w:val="28"/>
+          <w:szCs w:val="28"/>
+          <w:u w:val="single"/>
+        </w:rPr>
+        <w:t xml:space="preserve"> de um site</w:t>
+      </w:r>
+    </w:p>
+    <w:p>
+      <w:pPr>
+        <w:rPr>
+          <w:rFonts w:ascii="Arial" w:hAnsi="Arial" w:cs="Arial"/>
+          <w:b/>
+          <w:bCs/>
+          <w:sz w:val="24"/>
+          <w:szCs w:val="24"/>
+          <w:u w:val="single"/>
+        </w:rPr>
+      </w:pPr>
+      <w:r>
+        <w:rPr>
+          <w:rFonts w:ascii="Arial" w:hAnsi="Arial" w:cs="Arial"/>
+          <w:b/>
+          <w:bCs/>
+          <w:sz w:val="24"/>
+          <w:szCs w:val="24"/>
+          <w:u w:val="single"/>
+        </w:rPr>
+        <w:t>https://www.qr-code-generator.com/</w:t>
       </w:r>
     </w:p>
     <w:p>

</xml_diff>

<commit_message>
novos exercícios e atualização das anotações
</commit_message>
<xml_diff>
--- a/Módulo 3/HTML E CSS - MODULO 3.docx
+++ b/Módulo 3/HTML E CSS - MODULO 3.docx
@@ -381,17 +381,1191 @@
           <w:u w:val="single"/>
         </w:rPr>
       </w:pPr>
-      <w:r>
-        <w:rPr>
-          <w:rFonts w:ascii="Arial" w:hAnsi="Arial" w:cs="Arial"/>
-          <w:b/>
-          <w:bCs/>
-          <w:sz w:val="24"/>
-          <w:szCs w:val="24"/>
+      <w:hyperlink r:id="rId4" w:history="1">
+        <w:r>
+          <w:rPr>
+            <w:rStyle w:val="Hyperlink"/>
+            <w:rFonts w:ascii="Arial" w:hAnsi="Arial" w:cs="Arial"/>
+            <w:b/>
+            <w:bCs/>
+            <w:sz w:val="24"/>
+            <w:szCs w:val="24"/>
+          </w:rPr>
+          <w:t>https://www.qr-code-generator.com/</w:t>
+        </w:r>
+      </w:hyperlink>
+    </w:p>
+    <w:p>
+      <w:pPr>
+        <w:jc w:val="center"/>
+        <w:rPr>
+          <w:rFonts w:ascii="Arial" w:hAnsi="Arial" w:cs="Arial"/>
+          <w:b/>
+          <w:bCs/>
+          <w:sz w:val="28"/>
+          <w:szCs w:val="28"/>
           <w:u w:val="single"/>
         </w:rPr>
-        <w:t>https://www.qr-code-generator.com/</w:t>
-      </w:r>
+      </w:pPr>
+      <w:r>
+        <w:rPr>
+          <w:rFonts w:ascii="Arial" w:hAnsi="Arial" w:cs="Arial"/>
+          <w:b/>
+          <w:bCs/>
+          <w:sz w:val="28"/>
+          <w:szCs w:val="28"/>
+          <w:u w:val="single"/>
+        </w:rPr>
+        <w:t>Imagens de Fundo</w:t>
+      </w:r>
+    </w:p>
+    <w:p>
+      <w:pPr>
+        <w:shd w:val="clear" w:color="auto" w:fill="1E1E1E"/>
+        <w:spacing w:after="0" w:line="345" w:lineRule="atLeast"/>
+        <w:rPr>
+          <w:rFonts w:ascii="Consolas" w:eastAsia="Times New Roman" w:hAnsi="Consolas" w:cs="Times New Roman"/>
+          <w:color w:val="D4D4D4"/>
+          <w:kern w:val="0"/>
+          <w:sz w:val="26"/>
+          <w:szCs w:val="26"/>
+          <w:lang w:eastAsia="pt-BR"/>
+          <w14:ligatures w14:val="none"/>
+        </w:rPr>
+      </w:pPr>
+      <w:r>
+        <w:rPr>
+          <w:rFonts w:ascii="Consolas" w:eastAsia="Times New Roman" w:hAnsi="Consolas" w:cs="Times New Roman"/>
+          <w:color w:val="D4D4D4"/>
+          <w:kern w:val="0"/>
+          <w:sz w:val="26"/>
+          <w:szCs w:val="26"/>
+          <w:lang w:eastAsia="pt-BR"/>
+          <w14:ligatures w14:val="none"/>
+        </w:rPr>
+        <w:t> </w:t>
+      </w:r>
+      <w:proofErr w:type="gramStart"/>
+      <w:r>
+        <w:rPr>
+          <w:rFonts w:ascii="Consolas" w:eastAsia="Times New Roman" w:hAnsi="Consolas" w:cs="Times New Roman"/>
+          <w:color w:val="D7BA7D"/>
+          <w:kern w:val="0"/>
+          <w:sz w:val="26"/>
+          <w:szCs w:val="26"/>
+          <w:lang w:eastAsia="pt-BR"/>
+          <w14:ligatures w14:val="none"/>
+        </w:rPr>
+        <w:t>body</w:t>
+      </w:r>
+      <w:r>
+        <w:rPr>
+          <w:rFonts w:ascii="Consolas" w:eastAsia="Times New Roman" w:hAnsi="Consolas" w:cs="Times New Roman"/>
+          <w:color w:val="D4D4D4"/>
+          <w:kern w:val="0"/>
+          <w:sz w:val="26"/>
+          <w:szCs w:val="26"/>
+          <w:lang w:eastAsia="pt-BR"/>
+          <w14:ligatures w14:val="none"/>
+        </w:rPr>
+        <w:t>{</w:t>
+      </w:r>
+      <w:proofErr w:type="gramEnd"/>
+    </w:p>
+    <w:p>
+      <w:pPr>
+        <w:shd w:val="clear" w:color="auto" w:fill="1E1E1E"/>
+        <w:spacing w:after="0" w:line="345" w:lineRule="atLeast"/>
+        <w:rPr>
+          <w:rFonts w:ascii="Consolas" w:eastAsia="Times New Roman" w:hAnsi="Consolas" w:cs="Times New Roman"/>
+          <w:color w:val="D4D4D4"/>
+          <w:kern w:val="0"/>
+          <w:sz w:val="26"/>
+          <w:szCs w:val="26"/>
+          <w:lang w:eastAsia="pt-BR"/>
+          <w14:ligatures w14:val="none"/>
+        </w:rPr>
+      </w:pPr>
+      <w:r>
+        <w:rPr>
+          <w:rFonts w:ascii="Consolas" w:eastAsia="Times New Roman" w:hAnsi="Consolas" w:cs="Times New Roman"/>
+          <w:color w:val="D4D4D4"/>
+          <w:kern w:val="0"/>
+          <w:sz w:val="26"/>
+          <w:szCs w:val="26"/>
+          <w:lang w:eastAsia="pt-BR"/>
+          <w14:ligatures w14:val="none"/>
+        </w:rPr>
+        <w:t xml:space="preserve">            </w:t>
+      </w:r>
+      <w:r>
+        <w:rPr>
+          <w:rFonts w:ascii="Consolas" w:eastAsia="Times New Roman" w:hAnsi="Consolas" w:cs="Times New Roman"/>
+          <w:color w:val="9CDCFE"/>
+          <w:kern w:val="0"/>
+          <w:sz w:val="26"/>
+          <w:szCs w:val="26"/>
+          <w:lang w:eastAsia="pt-BR"/>
+          <w14:ligatures w14:val="none"/>
+        </w:rPr>
+        <w:t>background-</w:t>
+      </w:r>
+      <w:proofErr w:type="spellStart"/>
+      <w:r>
+        <w:rPr>
+          <w:rFonts w:ascii="Consolas" w:eastAsia="Times New Roman" w:hAnsi="Consolas" w:cs="Times New Roman"/>
+          <w:color w:val="9CDCFE"/>
+          <w:kern w:val="0"/>
+          <w:sz w:val="26"/>
+          <w:szCs w:val="26"/>
+          <w:lang w:eastAsia="pt-BR"/>
+          <w14:ligatures w14:val="none"/>
+        </w:rPr>
+        <w:t>image</w:t>
+      </w:r>
+      <w:proofErr w:type="spellEnd"/>
+      <w:r>
+        <w:rPr>
+          <w:rFonts w:ascii="Consolas" w:eastAsia="Times New Roman" w:hAnsi="Consolas" w:cs="Times New Roman"/>
+          <w:color w:val="D4D4D4"/>
+          <w:kern w:val="0"/>
+          <w:sz w:val="26"/>
+          <w:szCs w:val="26"/>
+          <w:lang w:eastAsia="pt-BR"/>
+          <w14:ligatures w14:val="none"/>
+        </w:rPr>
+        <w:t xml:space="preserve">: </w:t>
+      </w:r>
+      <w:proofErr w:type="spellStart"/>
+      <w:r>
+        <w:rPr>
+          <w:rFonts w:ascii="Consolas" w:eastAsia="Times New Roman" w:hAnsi="Consolas" w:cs="Times New Roman"/>
+          <w:color w:val="DCDCAA"/>
+          <w:kern w:val="0"/>
+          <w:sz w:val="26"/>
+          <w:szCs w:val="26"/>
+          <w:lang w:eastAsia="pt-BR"/>
+          <w14:ligatures w14:val="none"/>
+        </w:rPr>
+        <w:t>url</w:t>
+      </w:r>
+      <w:proofErr w:type="spellEnd"/>
+      <w:r>
+        <w:rPr>
+          <w:rFonts w:ascii="Consolas" w:eastAsia="Times New Roman" w:hAnsi="Consolas" w:cs="Times New Roman"/>
+          <w:color w:val="D4D4D4"/>
+          <w:kern w:val="0"/>
+          <w:sz w:val="26"/>
+          <w:szCs w:val="26"/>
+          <w:lang w:eastAsia="pt-BR"/>
+          <w14:ligatures w14:val="none"/>
+        </w:rPr>
+        <w:t>(</w:t>
+      </w:r>
+      <w:r>
+        <w:rPr>
+          <w:rFonts w:ascii="Consolas" w:eastAsia="Times New Roman" w:hAnsi="Consolas" w:cs="Times New Roman"/>
+          <w:color w:val="CE9178"/>
+          <w:kern w:val="0"/>
+          <w:sz w:val="26"/>
+          <w:szCs w:val="26"/>
+          <w:lang w:eastAsia="pt-BR"/>
+          <w14:ligatures w14:val="none"/>
+        </w:rPr>
+        <w:t>'imagens/wallpaper003.jpg'</w:t>
+      </w:r>
+      <w:r>
+        <w:rPr>
+          <w:rFonts w:ascii="Consolas" w:eastAsia="Times New Roman" w:hAnsi="Consolas" w:cs="Times New Roman"/>
+          <w:color w:val="D4D4D4"/>
+          <w:kern w:val="0"/>
+          <w:sz w:val="26"/>
+          <w:szCs w:val="26"/>
+          <w:lang w:eastAsia="pt-BR"/>
+          <w14:ligatures w14:val="none"/>
+        </w:rPr>
+        <w:t xml:space="preserve">); </w:t>
+      </w:r>
+      <w:r>
+        <w:rPr>
+          <w:rFonts w:ascii="Consolas" w:eastAsia="Times New Roman" w:hAnsi="Consolas" w:cs="Times New Roman"/>
+          <w:color w:val="6A9955"/>
+          <w:kern w:val="0"/>
+          <w:sz w:val="26"/>
+          <w:szCs w:val="26"/>
+          <w:lang w:eastAsia="pt-BR"/>
+          <w14:ligatures w14:val="none"/>
+        </w:rPr>
+        <w:t>/* uma forma de colocar imagem de fundo no site todo, usando o body */</w:t>
+      </w:r>
+    </w:p>
+    <w:p>
+      <w:pPr>
+        <w:shd w:val="clear" w:color="auto" w:fill="1E1E1E"/>
+        <w:spacing w:after="0" w:line="345" w:lineRule="atLeast"/>
+        <w:rPr>
+          <w:rFonts w:ascii="Consolas" w:eastAsia="Times New Roman" w:hAnsi="Consolas" w:cs="Times New Roman"/>
+          <w:color w:val="D4D4D4"/>
+          <w:kern w:val="0"/>
+          <w:sz w:val="26"/>
+          <w:szCs w:val="26"/>
+          <w:lang w:eastAsia="pt-BR"/>
+          <w14:ligatures w14:val="none"/>
+        </w:rPr>
+      </w:pPr>
+      <w:r>
+        <w:rPr>
+          <w:rFonts w:ascii="Consolas" w:eastAsia="Times New Roman" w:hAnsi="Consolas" w:cs="Times New Roman"/>
+          <w:color w:val="D4D4D4"/>
+          <w:kern w:val="0"/>
+          <w:sz w:val="26"/>
+          <w:szCs w:val="26"/>
+          <w:lang w:eastAsia="pt-BR"/>
+          <w14:ligatures w14:val="none"/>
+        </w:rPr>
+        <w:t>        }</w:t>
+      </w:r>
+    </w:p>
+    <w:p>
+      <w:pPr>
+        <w:rPr>
+          <w:rFonts w:ascii="Arial" w:hAnsi="Arial" w:cs="Arial"/>
+          <w:b/>
+          <w:bCs/>
+          <w:sz w:val="28"/>
+          <w:szCs w:val="28"/>
+          <w:u w:val="single"/>
+        </w:rPr>
+      </w:pPr>
+    </w:p>
+    <w:p>
+      <w:pPr>
+        <w:shd w:val="clear" w:color="auto" w:fill="1E1E1E"/>
+        <w:spacing w:after="0" w:line="345" w:lineRule="atLeast"/>
+        <w:rPr>
+          <w:rFonts w:ascii="Consolas" w:eastAsia="Times New Roman" w:hAnsi="Consolas" w:cs="Times New Roman"/>
+          <w:color w:val="D4D4D4"/>
+          <w:kern w:val="0"/>
+          <w:sz w:val="26"/>
+          <w:szCs w:val="26"/>
+          <w:lang w:eastAsia="pt-BR"/>
+          <w14:ligatures w14:val="none"/>
+        </w:rPr>
+      </w:pPr>
+      <w:r>
+        <w:rPr>
+          <w:rFonts w:ascii="Consolas" w:eastAsia="Times New Roman" w:hAnsi="Consolas" w:cs="Times New Roman"/>
+          <w:color w:val="D7BA7D"/>
+          <w:kern w:val="0"/>
+          <w:sz w:val="26"/>
+          <w:szCs w:val="26"/>
+          <w:lang w:eastAsia="pt-BR"/>
+          <w14:ligatures w14:val="none"/>
+        </w:rPr>
+        <w:t>div#q3</w:t>
+      </w:r>
+      <w:r>
+        <w:rPr>
+          <w:rFonts w:ascii="Consolas" w:eastAsia="Times New Roman" w:hAnsi="Consolas" w:cs="Times New Roman"/>
+          <w:color w:val="D4D4D4"/>
+          <w:kern w:val="0"/>
+          <w:sz w:val="26"/>
+          <w:szCs w:val="26"/>
+          <w:lang w:eastAsia="pt-BR"/>
+          <w14:ligatures w14:val="none"/>
+        </w:rPr>
+        <w:t>{</w:t>
+      </w:r>
+    </w:p>
+    <w:p>
+      <w:pPr>
+        <w:shd w:val="clear" w:color="auto" w:fill="1E1E1E"/>
+        <w:spacing w:after="0" w:line="345" w:lineRule="atLeast"/>
+        <w:rPr>
+          <w:rFonts w:ascii="Consolas" w:eastAsia="Times New Roman" w:hAnsi="Consolas" w:cs="Times New Roman"/>
+          <w:color w:val="D4D4D4"/>
+          <w:kern w:val="0"/>
+          <w:sz w:val="26"/>
+          <w:szCs w:val="26"/>
+          <w:lang w:eastAsia="pt-BR"/>
+          <w14:ligatures w14:val="none"/>
+        </w:rPr>
+      </w:pPr>
+      <w:r>
+        <w:rPr>
+          <w:rFonts w:ascii="Consolas" w:eastAsia="Times New Roman" w:hAnsi="Consolas" w:cs="Times New Roman"/>
+          <w:color w:val="D4D4D4"/>
+          <w:kern w:val="0"/>
+          <w:sz w:val="26"/>
+          <w:szCs w:val="26"/>
+          <w:lang w:eastAsia="pt-BR"/>
+          <w14:ligatures w14:val="none"/>
+        </w:rPr>
+        <w:t xml:space="preserve">            </w:t>
+      </w:r>
+      <w:r>
+        <w:rPr>
+          <w:rFonts w:ascii="Consolas" w:eastAsia="Times New Roman" w:hAnsi="Consolas" w:cs="Times New Roman"/>
+          <w:color w:val="9CDCFE"/>
+          <w:kern w:val="0"/>
+          <w:sz w:val="26"/>
+          <w:szCs w:val="26"/>
+          <w:lang w:eastAsia="pt-BR"/>
+          <w14:ligatures w14:val="none"/>
+        </w:rPr>
+        <w:t>background-</w:t>
+      </w:r>
+      <w:proofErr w:type="spellStart"/>
+      <w:r>
+        <w:rPr>
+          <w:rFonts w:ascii="Consolas" w:eastAsia="Times New Roman" w:hAnsi="Consolas" w:cs="Times New Roman"/>
+          <w:color w:val="9CDCFE"/>
+          <w:kern w:val="0"/>
+          <w:sz w:val="26"/>
+          <w:szCs w:val="26"/>
+          <w:lang w:eastAsia="pt-BR"/>
+          <w14:ligatures w14:val="none"/>
+        </w:rPr>
+        <w:t>image</w:t>
+      </w:r>
+      <w:proofErr w:type="spellEnd"/>
+      <w:r>
+        <w:rPr>
+          <w:rFonts w:ascii="Consolas" w:eastAsia="Times New Roman" w:hAnsi="Consolas" w:cs="Times New Roman"/>
+          <w:color w:val="D4D4D4"/>
+          <w:kern w:val="0"/>
+          <w:sz w:val="26"/>
+          <w:szCs w:val="26"/>
+          <w:lang w:eastAsia="pt-BR"/>
+          <w14:ligatures w14:val="none"/>
+        </w:rPr>
+        <w:t xml:space="preserve">: </w:t>
+      </w:r>
+      <w:proofErr w:type="spellStart"/>
+      <w:r>
+        <w:rPr>
+          <w:rFonts w:ascii="Consolas" w:eastAsia="Times New Roman" w:hAnsi="Consolas" w:cs="Times New Roman"/>
+          <w:color w:val="DCDCAA"/>
+          <w:kern w:val="0"/>
+          <w:sz w:val="26"/>
+          <w:szCs w:val="26"/>
+          <w:lang w:eastAsia="pt-BR"/>
+          <w14:ligatures w14:val="none"/>
+        </w:rPr>
+        <w:t>url</w:t>
+      </w:r>
+      <w:proofErr w:type="spellEnd"/>
+      <w:r>
+        <w:rPr>
+          <w:rFonts w:ascii="Consolas" w:eastAsia="Times New Roman" w:hAnsi="Consolas" w:cs="Times New Roman"/>
+          <w:color w:val="D4D4D4"/>
+          <w:kern w:val="0"/>
+          <w:sz w:val="26"/>
+          <w:szCs w:val="26"/>
+          <w:lang w:eastAsia="pt-BR"/>
+          <w14:ligatures w14:val="none"/>
+        </w:rPr>
+        <w:t>(</w:t>
+      </w:r>
+      <w:r>
+        <w:rPr>
+          <w:rFonts w:ascii="Consolas" w:eastAsia="Times New Roman" w:hAnsi="Consolas" w:cs="Times New Roman"/>
+          <w:color w:val="CE9178"/>
+          <w:kern w:val="0"/>
+          <w:sz w:val="26"/>
+          <w:szCs w:val="26"/>
+          <w:lang w:eastAsia="pt-BR"/>
+          <w14:ligatures w14:val="none"/>
+        </w:rPr>
+        <w:t>'imagens/pattern004.png'</w:t>
+      </w:r>
+      <w:r>
+        <w:rPr>
+          <w:rFonts w:ascii="Consolas" w:eastAsia="Times New Roman" w:hAnsi="Consolas" w:cs="Times New Roman"/>
+          <w:color w:val="D4D4D4"/>
+          <w:kern w:val="0"/>
+          <w:sz w:val="26"/>
+          <w:szCs w:val="26"/>
+          <w:lang w:eastAsia="pt-BR"/>
+          <w14:ligatures w14:val="none"/>
+        </w:rPr>
+        <w:t xml:space="preserve">); </w:t>
+      </w:r>
+      <w:r>
+        <w:rPr>
+          <w:rFonts w:ascii="Consolas" w:eastAsia="Times New Roman" w:hAnsi="Consolas" w:cs="Times New Roman"/>
+          <w:color w:val="6A9955"/>
+          <w:kern w:val="0"/>
+          <w:sz w:val="26"/>
+          <w:szCs w:val="26"/>
+          <w:lang w:eastAsia="pt-BR"/>
+          <w14:ligatures w14:val="none"/>
+        </w:rPr>
+        <w:t xml:space="preserve">/* uma forma de colocar imagem de fundo em uma </w:t>
+      </w:r>
+      <w:proofErr w:type="spellStart"/>
+      <w:r>
+        <w:rPr>
+          <w:rFonts w:ascii="Consolas" w:eastAsia="Times New Roman" w:hAnsi="Consolas" w:cs="Times New Roman"/>
+          <w:color w:val="6A9955"/>
+          <w:kern w:val="0"/>
+          <w:sz w:val="26"/>
+          <w:szCs w:val="26"/>
+          <w:lang w:eastAsia="pt-BR"/>
+          <w14:ligatures w14:val="none"/>
+        </w:rPr>
+        <w:t>div</w:t>
+      </w:r>
+      <w:proofErr w:type="spellEnd"/>
+      <w:r>
+        <w:rPr>
+          <w:rFonts w:ascii="Consolas" w:eastAsia="Times New Roman" w:hAnsi="Consolas" w:cs="Times New Roman"/>
+          <w:color w:val="6A9955"/>
+          <w:kern w:val="0"/>
+          <w:sz w:val="26"/>
+          <w:szCs w:val="26"/>
+          <w:lang w:eastAsia="pt-BR"/>
+          <w14:ligatures w14:val="none"/>
+        </w:rPr>
+        <w:t xml:space="preserve"> */</w:t>
+      </w:r>
+    </w:p>
+    <w:p>
+      <w:pPr>
+        <w:shd w:val="clear" w:color="auto" w:fill="1E1E1E"/>
+        <w:spacing w:after="0" w:line="345" w:lineRule="atLeast"/>
+        <w:rPr>
+          <w:rFonts w:ascii="Consolas" w:eastAsia="Times New Roman" w:hAnsi="Consolas" w:cs="Times New Roman"/>
+          <w:color w:val="D4D4D4"/>
+          <w:kern w:val="0"/>
+          <w:sz w:val="26"/>
+          <w:szCs w:val="26"/>
+          <w:lang w:eastAsia="pt-BR"/>
+          <w14:ligatures w14:val="none"/>
+        </w:rPr>
+      </w:pPr>
+      <w:r>
+        <w:rPr>
+          <w:rFonts w:ascii="Consolas" w:eastAsia="Times New Roman" w:hAnsi="Consolas" w:cs="Times New Roman"/>
+          <w:color w:val="D4D4D4"/>
+          <w:kern w:val="0"/>
+          <w:sz w:val="26"/>
+          <w:szCs w:val="26"/>
+          <w:lang w:eastAsia="pt-BR"/>
+          <w14:ligatures w14:val="none"/>
+        </w:rPr>
+        <w:t xml:space="preserve">            </w:t>
+      </w:r>
+    </w:p>
+    <w:p>
+      <w:pPr>
+        <w:shd w:val="clear" w:color="auto" w:fill="1E1E1E"/>
+        <w:spacing w:after="0" w:line="345" w:lineRule="atLeast"/>
+        <w:rPr>
+          <w:rFonts w:ascii="Consolas" w:eastAsia="Times New Roman" w:hAnsi="Consolas" w:cs="Times New Roman"/>
+          <w:color w:val="D4D4D4"/>
+          <w:kern w:val="0"/>
+          <w:sz w:val="26"/>
+          <w:szCs w:val="26"/>
+          <w:lang w:eastAsia="pt-BR"/>
+          <w14:ligatures w14:val="none"/>
+        </w:rPr>
+      </w:pPr>
+      <w:r>
+        <w:rPr>
+          <w:rFonts w:ascii="Consolas" w:eastAsia="Times New Roman" w:hAnsi="Consolas" w:cs="Times New Roman"/>
+          <w:color w:val="D4D4D4"/>
+          <w:kern w:val="0"/>
+          <w:sz w:val="26"/>
+          <w:szCs w:val="26"/>
+          <w:lang w:eastAsia="pt-BR"/>
+          <w14:ligatures w14:val="none"/>
+        </w:rPr>
+        <w:t>        }</w:t>
+      </w:r>
+    </w:p>
+    <w:p>
+      <w:pPr>
+        <w:jc w:val="center"/>
+        <w:rPr>
+          <w:rFonts w:ascii="Arial" w:hAnsi="Arial" w:cs="Arial"/>
+          <w:b/>
+          <w:bCs/>
+          <w:sz w:val="28"/>
+          <w:szCs w:val="28"/>
+          <w:u w:val="single"/>
+        </w:rPr>
+      </w:pPr>
+    </w:p>
+    <w:p>
+      <w:pPr>
+        <w:jc w:val="center"/>
+        <w:rPr>
+          <w:rFonts w:ascii="Arial" w:hAnsi="Arial" w:cs="Arial"/>
+          <w:b/>
+          <w:bCs/>
+          <w:sz w:val="28"/>
+          <w:szCs w:val="28"/>
+          <w:u w:val="single"/>
+        </w:rPr>
+      </w:pPr>
+      <w:r>
+        <w:rPr>
+          <w:rFonts w:ascii="Arial" w:hAnsi="Arial" w:cs="Arial"/>
+          <w:b/>
+          <w:bCs/>
+          <w:sz w:val="28"/>
+          <w:szCs w:val="28"/>
+          <w:u w:val="single"/>
+        </w:rPr>
+        <w:t>Imagens que se repetem no fundo</w:t>
+      </w:r>
+    </w:p>
+    <w:p>
+      <w:pPr>
+        <w:shd w:val="clear" w:color="auto" w:fill="1E1E1E"/>
+        <w:spacing w:after="0" w:line="345" w:lineRule="atLeast"/>
+        <w:rPr>
+          <w:rFonts w:ascii="Consolas" w:eastAsia="Times New Roman" w:hAnsi="Consolas" w:cs="Times New Roman"/>
+          <w:color w:val="6A9955"/>
+          <w:kern w:val="0"/>
+          <w:sz w:val="26"/>
+          <w:szCs w:val="26"/>
+          <w:lang w:eastAsia="pt-BR"/>
+          <w14:ligatures w14:val="none"/>
+        </w:rPr>
+      </w:pPr>
+      <w:r>
+        <w:rPr>
+          <w:rFonts w:ascii="Consolas" w:eastAsia="Times New Roman" w:hAnsi="Consolas" w:cs="Times New Roman"/>
+          <w:color w:val="9CDCFE"/>
+          <w:kern w:val="0"/>
+          <w:sz w:val="26"/>
+          <w:szCs w:val="26"/>
+          <w:lang w:eastAsia="pt-BR"/>
+          <w14:ligatures w14:val="none"/>
+        </w:rPr>
+        <w:t>background-</w:t>
+      </w:r>
+      <w:proofErr w:type="spellStart"/>
+      <w:r>
+        <w:rPr>
+          <w:rFonts w:ascii="Consolas" w:eastAsia="Times New Roman" w:hAnsi="Consolas" w:cs="Times New Roman"/>
+          <w:color w:val="9CDCFE"/>
+          <w:kern w:val="0"/>
+          <w:sz w:val="26"/>
+          <w:szCs w:val="26"/>
+          <w:lang w:eastAsia="pt-BR"/>
+          <w14:ligatures w14:val="none"/>
+        </w:rPr>
+        <w:t>size</w:t>
+      </w:r>
+      <w:proofErr w:type="spellEnd"/>
+      <w:r>
+        <w:rPr>
+          <w:rFonts w:ascii="Consolas" w:eastAsia="Times New Roman" w:hAnsi="Consolas" w:cs="Times New Roman"/>
+          <w:color w:val="D4D4D4"/>
+          <w:kern w:val="0"/>
+          <w:sz w:val="26"/>
+          <w:szCs w:val="26"/>
+          <w:lang w:eastAsia="pt-BR"/>
+          <w14:ligatures w14:val="none"/>
+        </w:rPr>
+        <w:t xml:space="preserve">: </w:t>
+      </w:r>
+      <w:r>
+        <w:rPr>
+          <w:rFonts w:ascii="Consolas" w:eastAsia="Times New Roman" w:hAnsi="Consolas" w:cs="Times New Roman"/>
+          <w:color w:val="B5CEA8"/>
+          <w:kern w:val="0"/>
+          <w:sz w:val="26"/>
+          <w:szCs w:val="26"/>
+          <w:lang w:eastAsia="pt-BR"/>
+          <w14:ligatures w14:val="none"/>
+        </w:rPr>
+        <w:t>100px</w:t>
+      </w:r>
+      <w:r>
+        <w:rPr>
+          <w:rFonts w:ascii="Consolas" w:eastAsia="Times New Roman" w:hAnsi="Consolas" w:cs="Times New Roman"/>
+          <w:color w:val="D4D4D4"/>
+          <w:kern w:val="0"/>
+          <w:sz w:val="26"/>
+          <w:szCs w:val="26"/>
+          <w:lang w:eastAsia="pt-BR"/>
+          <w14:ligatures w14:val="none"/>
+        </w:rPr>
+        <w:t xml:space="preserve"> </w:t>
+      </w:r>
+      <w:proofErr w:type="spellStart"/>
+      <w:r>
+        <w:rPr>
+          <w:rFonts w:ascii="Consolas" w:eastAsia="Times New Roman" w:hAnsi="Consolas" w:cs="Times New Roman"/>
+          <w:color w:val="B5CEA8"/>
+          <w:kern w:val="0"/>
+          <w:sz w:val="26"/>
+          <w:szCs w:val="26"/>
+          <w:lang w:eastAsia="pt-BR"/>
+          <w14:ligatures w14:val="none"/>
+        </w:rPr>
+        <w:t>100px</w:t>
+      </w:r>
+      <w:proofErr w:type="spellEnd"/>
+      <w:r>
+        <w:rPr>
+          <w:rFonts w:ascii="Consolas" w:eastAsia="Times New Roman" w:hAnsi="Consolas" w:cs="Times New Roman"/>
+          <w:color w:val="D4D4D4"/>
+          <w:kern w:val="0"/>
+          <w:sz w:val="26"/>
+          <w:szCs w:val="26"/>
+          <w:lang w:eastAsia="pt-BR"/>
+          <w14:ligatures w14:val="none"/>
+        </w:rPr>
+        <w:t xml:space="preserve">; </w:t>
+      </w:r>
+      <w:r>
+        <w:rPr>
+          <w:rFonts w:ascii="Consolas" w:eastAsia="Times New Roman" w:hAnsi="Consolas" w:cs="Times New Roman"/>
+          <w:color w:val="6A9955"/>
+          <w:kern w:val="0"/>
+          <w:sz w:val="26"/>
+          <w:szCs w:val="26"/>
+          <w:lang w:eastAsia="pt-BR"/>
+          <w14:ligatures w14:val="none"/>
+        </w:rPr>
+        <w:t xml:space="preserve">/*para </w:t>
+      </w:r>
+      <w:proofErr w:type="spellStart"/>
+      <w:r>
+        <w:rPr>
+          <w:rFonts w:ascii="Consolas" w:eastAsia="Times New Roman" w:hAnsi="Consolas" w:cs="Times New Roman"/>
+          <w:color w:val="6A9955"/>
+          <w:kern w:val="0"/>
+          <w:sz w:val="26"/>
+          <w:szCs w:val="26"/>
+          <w:lang w:eastAsia="pt-BR"/>
+          <w14:ligatures w14:val="none"/>
+        </w:rPr>
+        <w:t>defenir</w:t>
+      </w:r>
+      <w:proofErr w:type="spellEnd"/>
+      <w:r>
+        <w:rPr>
+          <w:rFonts w:ascii="Consolas" w:eastAsia="Times New Roman" w:hAnsi="Consolas" w:cs="Times New Roman"/>
+          <w:color w:val="6A9955"/>
+          <w:kern w:val="0"/>
+          <w:sz w:val="26"/>
+          <w:szCs w:val="26"/>
+          <w:lang w:eastAsia="pt-BR"/>
+          <w14:ligatures w14:val="none"/>
+        </w:rPr>
+        <w:t xml:space="preserve"> o tamanho de fundo da imagem OBS: Ela fica fixa e não se adapta ao tamanho de tela, e se for menor que o tamanho da </w:t>
+      </w:r>
+      <w:proofErr w:type="spellStart"/>
+      <w:r>
+        <w:rPr>
+          <w:rFonts w:ascii="Consolas" w:eastAsia="Times New Roman" w:hAnsi="Consolas" w:cs="Times New Roman"/>
+          <w:color w:val="6A9955"/>
+          <w:kern w:val="0"/>
+          <w:sz w:val="26"/>
+          <w:szCs w:val="26"/>
+          <w:lang w:eastAsia="pt-BR"/>
+          <w14:ligatures w14:val="none"/>
+        </w:rPr>
+        <w:t>div</w:t>
+      </w:r>
+      <w:proofErr w:type="spellEnd"/>
+      <w:r>
+        <w:rPr>
+          <w:rFonts w:ascii="Consolas" w:eastAsia="Times New Roman" w:hAnsi="Consolas" w:cs="Times New Roman"/>
+          <w:color w:val="6A9955"/>
+          <w:kern w:val="0"/>
+          <w:sz w:val="26"/>
+          <w:szCs w:val="26"/>
+          <w:lang w:eastAsia="pt-BR"/>
+          <w14:ligatures w14:val="none"/>
+        </w:rPr>
+        <w:t xml:space="preserve">, ela vai ficar se repetindo para preencher todo o espaço da </w:t>
+      </w:r>
+      <w:proofErr w:type="spellStart"/>
+      <w:r>
+        <w:rPr>
+          <w:rFonts w:ascii="Consolas" w:eastAsia="Times New Roman" w:hAnsi="Consolas" w:cs="Times New Roman"/>
+          <w:color w:val="6A9955"/>
+          <w:kern w:val="0"/>
+          <w:sz w:val="26"/>
+          <w:szCs w:val="26"/>
+          <w:lang w:eastAsia="pt-BR"/>
+          <w14:ligatures w14:val="none"/>
+        </w:rPr>
+        <w:t>div</w:t>
+      </w:r>
+      <w:proofErr w:type="spellEnd"/>
+      <w:r>
+        <w:rPr>
+          <w:rFonts w:ascii="Consolas" w:eastAsia="Times New Roman" w:hAnsi="Consolas" w:cs="Times New Roman"/>
+          <w:color w:val="6A9955"/>
+          <w:kern w:val="0"/>
+          <w:sz w:val="26"/>
+          <w:szCs w:val="26"/>
+          <w:lang w:eastAsia="pt-BR"/>
+          <w14:ligatures w14:val="none"/>
+        </w:rPr>
+        <w:t>, caso a imagem seja menor que ela*/</w:t>
+      </w:r>
+    </w:p>
+    <w:p>
+      <w:pPr>
+        <w:rPr>
+          <w:rFonts w:ascii="Arial" w:hAnsi="Arial" w:cs="Arial"/>
+          <w:b/>
+          <w:bCs/>
+          <w:sz w:val="28"/>
+          <w:szCs w:val="28"/>
+        </w:rPr>
+      </w:pPr>
+    </w:p>
+    <w:p>
+      <w:pPr>
+        <w:shd w:val="clear" w:color="auto" w:fill="1E1E1E"/>
+        <w:spacing w:after="0" w:line="345" w:lineRule="atLeast"/>
+        <w:rPr>
+          <w:rFonts w:ascii="Consolas" w:eastAsia="Times New Roman" w:hAnsi="Consolas" w:cs="Times New Roman"/>
+          <w:color w:val="D4D4D4"/>
+          <w:kern w:val="0"/>
+          <w:sz w:val="26"/>
+          <w:szCs w:val="26"/>
+          <w:lang w:eastAsia="pt-BR"/>
+          <w14:ligatures w14:val="none"/>
+        </w:rPr>
+      </w:pPr>
+      <w:r>
+        <w:rPr>
+          <w:rFonts w:ascii="Consolas" w:eastAsia="Times New Roman" w:hAnsi="Consolas" w:cs="Times New Roman"/>
+          <w:color w:val="9CDCFE"/>
+          <w:kern w:val="0"/>
+          <w:sz w:val="26"/>
+          <w:szCs w:val="26"/>
+          <w:lang w:eastAsia="pt-BR"/>
+          <w14:ligatures w14:val="none"/>
+        </w:rPr>
+        <w:t>background-</w:t>
+      </w:r>
+      <w:proofErr w:type="spellStart"/>
+      <w:r>
+        <w:rPr>
+          <w:rFonts w:ascii="Consolas" w:eastAsia="Times New Roman" w:hAnsi="Consolas" w:cs="Times New Roman"/>
+          <w:color w:val="9CDCFE"/>
+          <w:kern w:val="0"/>
+          <w:sz w:val="26"/>
+          <w:szCs w:val="26"/>
+          <w:lang w:eastAsia="pt-BR"/>
+          <w14:ligatures w14:val="none"/>
+        </w:rPr>
+        <w:t>repeat</w:t>
+      </w:r>
+      <w:proofErr w:type="spellEnd"/>
+      <w:r>
+        <w:rPr>
+          <w:rFonts w:ascii="Consolas" w:eastAsia="Times New Roman" w:hAnsi="Consolas" w:cs="Times New Roman"/>
+          <w:color w:val="D4D4D4"/>
+          <w:kern w:val="0"/>
+          <w:sz w:val="26"/>
+          <w:szCs w:val="26"/>
+          <w:lang w:eastAsia="pt-BR"/>
+          <w14:ligatures w14:val="none"/>
+        </w:rPr>
+        <w:t xml:space="preserve">: </w:t>
+      </w:r>
+      <w:r>
+        <w:rPr>
+          <w:rFonts w:ascii="Consolas" w:eastAsia="Times New Roman" w:hAnsi="Consolas" w:cs="Times New Roman"/>
+          <w:color w:val="CE9178"/>
+          <w:kern w:val="0"/>
+          <w:sz w:val="26"/>
+          <w:szCs w:val="26"/>
+          <w:lang w:eastAsia="pt-BR"/>
+          <w14:ligatures w14:val="none"/>
+        </w:rPr>
+        <w:t>no-</w:t>
+      </w:r>
+      <w:proofErr w:type="spellStart"/>
+      <w:r>
+        <w:rPr>
+          <w:rFonts w:ascii="Consolas" w:eastAsia="Times New Roman" w:hAnsi="Consolas" w:cs="Times New Roman"/>
+          <w:color w:val="CE9178"/>
+          <w:kern w:val="0"/>
+          <w:sz w:val="26"/>
+          <w:szCs w:val="26"/>
+          <w:lang w:eastAsia="pt-BR"/>
+          <w14:ligatures w14:val="none"/>
+        </w:rPr>
+        <w:t>repeat</w:t>
+      </w:r>
+      <w:proofErr w:type="spellEnd"/>
+      <w:r>
+        <w:rPr>
+          <w:rFonts w:ascii="Consolas" w:eastAsia="Times New Roman" w:hAnsi="Consolas" w:cs="Times New Roman"/>
+          <w:color w:val="D4D4D4"/>
+          <w:kern w:val="0"/>
+          <w:sz w:val="26"/>
+          <w:szCs w:val="26"/>
+          <w:lang w:eastAsia="pt-BR"/>
+          <w14:ligatures w14:val="none"/>
+        </w:rPr>
+        <w:t xml:space="preserve">; </w:t>
+      </w:r>
+      <w:r>
+        <w:rPr>
+          <w:rFonts w:ascii="Consolas" w:eastAsia="Times New Roman" w:hAnsi="Consolas" w:cs="Times New Roman"/>
+          <w:color w:val="6A9955"/>
+          <w:kern w:val="0"/>
+          <w:sz w:val="26"/>
+          <w:szCs w:val="26"/>
+          <w:lang w:eastAsia="pt-BR"/>
+          <w14:ligatures w14:val="none"/>
+        </w:rPr>
+        <w:t xml:space="preserve">/* para a imagem não se repetir até preencher toda a </w:t>
+      </w:r>
+      <w:proofErr w:type="spellStart"/>
+      <w:r>
+        <w:rPr>
+          <w:rFonts w:ascii="Consolas" w:eastAsia="Times New Roman" w:hAnsi="Consolas" w:cs="Times New Roman"/>
+          <w:color w:val="6A9955"/>
+          <w:kern w:val="0"/>
+          <w:sz w:val="26"/>
+          <w:szCs w:val="26"/>
+          <w:lang w:eastAsia="pt-BR"/>
+          <w14:ligatures w14:val="none"/>
+        </w:rPr>
+        <w:t>div</w:t>
+      </w:r>
+      <w:proofErr w:type="spellEnd"/>
+      <w:r>
+        <w:rPr>
+          <w:rFonts w:ascii="Consolas" w:eastAsia="Times New Roman" w:hAnsi="Consolas" w:cs="Times New Roman"/>
+          <w:color w:val="6A9955"/>
+          <w:kern w:val="0"/>
+          <w:sz w:val="26"/>
+          <w:szCs w:val="26"/>
+          <w:lang w:eastAsia="pt-BR"/>
+          <w14:ligatures w14:val="none"/>
+        </w:rPr>
+        <w:t xml:space="preserve"> */</w:t>
+      </w:r>
+    </w:p>
+    <w:p>
+      <w:pPr>
+        <w:rPr>
+          <w:rFonts w:ascii="Arial" w:hAnsi="Arial" w:cs="Arial"/>
+          <w:b/>
+          <w:bCs/>
+          <w:sz w:val="28"/>
+          <w:szCs w:val="28"/>
+        </w:rPr>
+      </w:pPr>
+    </w:p>
+    <w:p>
+      <w:pPr>
+        <w:shd w:val="clear" w:color="auto" w:fill="1E1E1E"/>
+        <w:spacing w:after="0" w:line="345" w:lineRule="atLeast"/>
+        <w:rPr>
+          <w:rFonts w:ascii="Consolas" w:eastAsia="Times New Roman" w:hAnsi="Consolas" w:cs="Times New Roman"/>
+          <w:color w:val="D4D4D4"/>
+          <w:kern w:val="0"/>
+          <w:sz w:val="26"/>
+          <w:szCs w:val="26"/>
+          <w:lang w:eastAsia="pt-BR"/>
+          <w14:ligatures w14:val="none"/>
+        </w:rPr>
+      </w:pPr>
+      <w:r>
+        <w:rPr>
+          <w:rFonts w:ascii="Consolas" w:eastAsia="Times New Roman" w:hAnsi="Consolas" w:cs="Times New Roman"/>
+          <w:color w:val="9CDCFE"/>
+          <w:kern w:val="0"/>
+          <w:sz w:val="26"/>
+          <w:szCs w:val="26"/>
+          <w:lang w:eastAsia="pt-BR"/>
+          <w14:ligatures w14:val="none"/>
+        </w:rPr>
+        <w:t>background-</w:t>
+      </w:r>
+      <w:proofErr w:type="spellStart"/>
+      <w:r>
+        <w:rPr>
+          <w:rFonts w:ascii="Consolas" w:eastAsia="Times New Roman" w:hAnsi="Consolas" w:cs="Times New Roman"/>
+          <w:color w:val="9CDCFE"/>
+          <w:kern w:val="0"/>
+          <w:sz w:val="26"/>
+          <w:szCs w:val="26"/>
+          <w:lang w:eastAsia="pt-BR"/>
+          <w14:ligatures w14:val="none"/>
+        </w:rPr>
+        <w:t>repeat</w:t>
+      </w:r>
+      <w:proofErr w:type="spellEnd"/>
+      <w:r>
+        <w:rPr>
+          <w:rFonts w:ascii="Consolas" w:eastAsia="Times New Roman" w:hAnsi="Consolas" w:cs="Times New Roman"/>
+          <w:color w:val="D4D4D4"/>
+          <w:kern w:val="0"/>
+          <w:sz w:val="26"/>
+          <w:szCs w:val="26"/>
+          <w:lang w:eastAsia="pt-BR"/>
+          <w14:ligatures w14:val="none"/>
+        </w:rPr>
+        <w:t xml:space="preserve">: </w:t>
+      </w:r>
+      <w:proofErr w:type="spellStart"/>
+      <w:r>
+        <w:rPr>
+          <w:rFonts w:ascii="Consolas" w:eastAsia="Times New Roman" w:hAnsi="Consolas" w:cs="Times New Roman"/>
+          <w:color w:val="CE9178"/>
+          <w:kern w:val="0"/>
+          <w:sz w:val="26"/>
+          <w:szCs w:val="26"/>
+          <w:lang w:eastAsia="pt-BR"/>
+          <w14:ligatures w14:val="none"/>
+        </w:rPr>
+        <w:t>repeat</w:t>
+      </w:r>
+      <w:proofErr w:type="spellEnd"/>
+      <w:r>
+        <w:rPr>
+          <w:rFonts w:ascii="Consolas" w:eastAsia="Times New Roman" w:hAnsi="Consolas" w:cs="Times New Roman"/>
+          <w:color w:val="CE9178"/>
+          <w:kern w:val="0"/>
+          <w:sz w:val="26"/>
+          <w:szCs w:val="26"/>
+          <w:lang w:eastAsia="pt-BR"/>
+          <w14:ligatures w14:val="none"/>
+        </w:rPr>
+        <w:t>-x</w:t>
+      </w:r>
+      <w:r>
+        <w:rPr>
+          <w:rFonts w:ascii="Consolas" w:eastAsia="Times New Roman" w:hAnsi="Consolas" w:cs="Times New Roman"/>
+          <w:color w:val="D4D4D4"/>
+          <w:kern w:val="0"/>
+          <w:sz w:val="26"/>
+          <w:szCs w:val="26"/>
+          <w:lang w:eastAsia="pt-BR"/>
+          <w14:ligatures w14:val="none"/>
+        </w:rPr>
+        <w:t xml:space="preserve">; </w:t>
+      </w:r>
+      <w:r>
+        <w:rPr>
+          <w:rFonts w:ascii="Consolas" w:eastAsia="Times New Roman" w:hAnsi="Consolas" w:cs="Times New Roman"/>
+          <w:color w:val="6A9955"/>
+          <w:kern w:val="0"/>
+          <w:sz w:val="26"/>
+          <w:szCs w:val="26"/>
+          <w:lang w:eastAsia="pt-BR"/>
+          <w14:ligatures w14:val="none"/>
+        </w:rPr>
+        <w:t>/* para a repetição ser da esquerda para a direta</w:t>
+      </w:r>
+      <w:r>
+        <w:rPr>
+          <w:rFonts w:ascii="Consolas" w:eastAsia="Times New Roman" w:hAnsi="Consolas" w:cs="Times New Roman"/>
+          <w:color w:val="6A9955"/>
+          <w:kern w:val="0"/>
+          <w:sz w:val="26"/>
+          <w:szCs w:val="26"/>
+          <w:lang w:eastAsia="pt-BR"/>
+          <w14:ligatures w14:val="none"/>
+        </w:rPr>
+        <w:t xml:space="preserve"> -----</w:t>
+      </w:r>
+      <w:r>
+        <w:rPr>
+          <w:rFonts w:ascii="Consolas" w:eastAsia="Times New Roman" w:hAnsi="Consolas" w:cs="Times New Roman"/>
+          <w:color w:val="6A9955"/>
+          <w:kern w:val="0"/>
+          <w:sz w:val="26"/>
+          <w:szCs w:val="26"/>
+          <w:lang w:eastAsia="pt-BR"/>
+          <w14:ligatures w14:val="none"/>
+        </w:rPr>
+        <w:sym w:font="Wingdings" w:char="F0E0"/>
+      </w:r>
+      <w:r>
+        <w:rPr>
+          <w:rFonts w:ascii="Consolas" w:eastAsia="Times New Roman" w:hAnsi="Consolas" w:cs="Times New Roman"/>
+          <w:color w:val="6A9955"/>
+          <w:kern w:val="0"/>
+          <w:sz w:val="26"/>
+          <w:szCs w:val="26"/>
+          <w:lang w:eastAsia="pt-BR"/>
+          <w14:ligatures w14:val="none"/>
+        </w:rPr>
+        <w:t xml:space="preserve"> apenas 1 </w:t>
+      </w:r>
+      <w:proofErr w:type="gramStart"/>
+      <w:r>
+        <w:rPr>
+          <w:rFonts w:ascii="Consolas" w:eastAsia="Times New Roman" w:hAnsi="Consolas" w:cs="Times New Roman"/>
+          <w:color w:val="6A9955"/>
+          <w:kern w:val="0"/>
+          <w:sz w:val="26"/>
+          <w:szCs w:val="26"/>
+          <w:lang w:eastAsia="pt-BR"/>
+          <w14:ligatures w14:val="none"/>
+        </w:rPr>
+        <w:t xml:space="preserve">linha </w:t>
+      </w:r>
+      <w:r>
+        <w:rPr>
+          <w:rFonts w:ascii="Consolas" w:eastAsia="Times New Roman" w:hAnsi="Consolas" w:cs="Times New Roman"/>
+          <w:color w:val="6A9955"/>
+          <w:kern w:val="0"/>
+          <w:sz w:val="26"/>
+          <w:szCs w:val="26"/>
+          <w:lang w:eastAsia="pt-BR"/>
+          <w14:ligatures w14:val="none"/>
+        </w:rPr>
+        <w:t xml:space="preserve"> *</w:t>
+      </w:r>
+      <w:proofErr w:type="gramEnd"/>
+      <w:r>
+        <w:rPr>
+          <w:rFonts w:ascii="Consolas" w:eastAsia="Times New Roman" w:hAnsi="Consolas" w:cs="Times New Roman"/>
+          <w:color w:val="6A9955"/>
+          <w:kern w:val="0"/>
+          <w:sz w:val="26"/>
+          <w:szCs w:val="26"/>
+          <w:lang w:eastAsia="pt-BR"/>
+          <w14:ligatures w14:val="none"/>
+        </w:rPr>
+        <w:t>/</w:t>
+      </w:r>
+    </w:p>
+    <w:p>
+      <w:pPr>
+        <w:rPr>
+          <w:rFonts w:ascii="Arial" w:hAnsi="Arial" w:cs="Arial"/>
+          <w:b/>
+          <w:bCs/>
+          <w:sz w:val="28"/>
+          <w:szCs w:val="28"/>
+        </w:rPr>
+      </w:pPr>
+    </w:p>
+    <w:p>
+      <w:pPr>
+        <w:shd w:val="clear" w:color="auto" w:fill="1E1E1E"/>
+        <w:spacing w:after="0" w:line="345" w:lineRule="atLeast"/>
+        <w:rPr>
+          <w:rFonts w:ascii="Consolas" w:eastAsia="Times New Roman" w:hAnsi="Consolas" w:cs="Times New Roman"/>
+          <w:color w:val="D4D4D4"/>
+          <w:kern w:val="0"/>
+          <w:sz w:val="26"/>
+          <w:szCs w:val="26"/>
+          <w:lang w:eastAsia="pt-BR"/>
+          <w14:ligatures w14:val="none"/>
+        </w:rPr>
+      </w:pPr>
+      <w:r>
+        <w:rPr>
+          <w:rFonts w:ascii="Consolas" w:eastAsia="Times New Roman" w:hAnsi="Consolas" w:cs="Times New Roman"/>
+          <w:color w:val="9CDCFE"/>
+          <w:kern w:val="0"/>
+          <w:sz w:val="26"/>
+          <w:szCs w:val="26"/>
+          <w:lang w:eastAsia="pt-BR"/>
+          <w14:ligatures w14:val="none"/>
+        </w:rPr>
+        <w:t>background-</w:t>
+      </w:r>
+      <w:proofErr w:type="spellStart"/>
+      <w:r>
+        <w:rPr>
+          <w:rFonts w:ascii="Consolas" w:eastAsia="Times New Roman" w:hAnsi="Consolas" w:cs="Times New Roman"/>
+          <w:color w:val="9CDCFE"/>
+          <w:kern w:val="0"/>
+          <w:sz w:val="26"/>
+          <w:szCs w:val="26"/>
+          <w:lang w:eastAsia="pt-BR"/>
+          <w14:ligatures w14:val="none"/>
+        </w:rPr>
+        <w:t>repeat</w:t>
+      </w:r>
+      <w:proofErr w:type="spellEnd"/>
+      <w:r>
+        <w:rPr>
+          <w:rFonts w:ascii="Consolas" w:eastAsia="Times New Roman" w:hAnsi="Consolas" w:cs="Times New Roman"/>
+          <w:color w:val="D4D4D4"/>
+          <w:kern w:val="0"/>
+          <w:sz w:val="26"/>
+          <w:szCs w:val="26"/>
+          <w:lang w:eastAsia="pt-BR"/>
+          <w14:ligatures w14:val="none"/>
+        </w:rPr>
+        <w:t xml:space="preserve">: </w:t>
+      </w:r>
+      <w:proofErr w:type="spellStart"/>
+      <w:r>
+        <w:rPr>
+          <w:rFonts w:ascii="Consolas" w:eastAsia="Times New Roman" w:hAnsi="Consolas" w:cs="Times New Roman"/>
+          <w:color w:val="CE9178"/>
+          <w:kern w:val="0"/>
+          <w:sz w:val="26"/>
+          <w:szCs w:val="26"/>
+          <w:lang w:eastAsia="pt-BR"/>
+          <w14:ligatures w14:val="none"/>
+        </w:rPr>
+        <w:t>repeat</w:t>
+      </w:r>
+      <w:proofErr w:type="spellEnd"/>
+      <w:r>
+        <w:rPr>
+          <w:rFonts w:ascii="Consolas" w:eastAsia="Times New Roman" w:hAnsi="Consolas" w:cs="Times New Roman"/>
+          <w:color w:val="CE9178"/>
+          <w:kern w:val="0"/>
+          <w:sz w:val="26"/>
+          <w:szCs w:val="26"/>
+          <w:lang w:eastAsia="pt-BR"/>
+          <w14:ligatures w14:val="none"/>
+        </w:rPr>
+        <w:t>-y</w:t>
+      </w:r>
+      <w:r>
+        <w:rPr>
+          <w:rFonts w:ascii="Consolas" w:eastAsia="Times New Roman" w:hAnsi="Consolas" w:cs="Times New Roman"/>
+          <w:color w:val="D4D4D4"/>
+          <w:kern w:val="0"/>
+          <w:sz w:val="26"/>
+          <w:szCs w:val="26"/>
+          <w:lang w:eastAsia="pt-BR"/>
+          <w14:ligatures w14:val="none"/>
+        </w:rPr>
+        <w:t xml:space="preserve">; </w:t>
+      </w:r>
+      <w:r>
+        <w:rPr>
+          <w:rFonts w:ascii="Consolas" w:eastAsia="Times New Roman" w:hAnsi="Consolas" w:cs="Times New Roman"/>
+          <w:color w:val="6A9955"/>
+          <w:kern w:val="0"/>
+          <w:sz w:val="26"/>
+          <w:szCs w:val="26"/>
+          <w:lang w:eastAsia="pt-BR"/>
+          <w14:ligatures w14:val="none"/>
+        </w:rPr>
+        <w:t>/* para a repetição ser de cima para baixo, como uma torre */</w:t>
+      </w:r>
+    </w:p>
+    <w:p>
+      <w:pPr>
+        <w:rPr>
+          <w:rFonts w:ascii="Arial" w:hAnsi="Arial" w:cs="Arial"/>
+          <w:b/>
+          <w:bCs/>
+          <w:sz w:val="28"/>
+          <w:szCs w:val="28"/>
+        </w:rPr>
+      </w:pPr>
     </w:p>
     <w:p>
       <w:pPr>
@@ -881,6 +2055,29 @@
       <w14:ligatures w14:val="none"/>
     </w:rPr>
   </w:style>
+  <w:style w:type="character" w:styleId="Hyperlink">
+    <w:name w:val="Hyperlink"/>
+    <w:basedOn w:val="Fontepargpadro"/>
+    <w:uiPriority w:val="99"/>
+    <w:unhideWhenUsed/>
+    <w:rsid w:val="006B57B0"/>
+    <w:rPr>
+      <w:color w:val="0563C1" w:themeColor="hyperlink"/>
+      <w:u w:val="single"/>
+    </w:rPr>
+  </w:style>
+  <w:style w:type="character" w:styleId="MenoPendente">
+    <w:name w:val="Unresolved Mention"/>
+    <w:basedOn w:val="Fontepargpadro"/>
+    <w:uiPriority w:val="99"/>
+    <w:semiHidden/>
+    <w:unhideWhenUsed/>
+    <w:rsid w:val="006B57B0"/>
+    <w:rPr>
+      <w:color w:val="605E5C"/>
+      <w:shd w:val="clear" w:color="auto" w:fill="E1DFDD"/>
+    </w:rPr>
+  </w:style>
 </w:styles>
 </file>
 

</xml_diff>

<commit_message>
novos exercício e atualização das anotações
</commit_message>
<xml_diff>
--- a/Módulo 3/HTML E CSS - MODULO 3.docx
+++ b/Módulo 3/HTML E CSS - MODULO 3.docx
@@ -33,9 +33,8 @@
           <w:lang w:eastAsia="pt-BR"/>
           <w14:ligatures w14:val="none"/>
         </w:rPr>
-        <w:t xml:space="preserve">O que é </w:t>
-      </w:r>
-      <w:proofErr w:type="spellStart"/>
+        <w:t>O que é Git e GitHub</w:t>
+      </w:r>
       <w:r>
         <w:rPr>
           <w:rFonts w:ascii="Arial" w:eastAsia="Times New Roman" w:hAnsi="Arial" w:cs="Arial"/>
@@ -45,37 +44,6 @@
           <w:kern w:val="36"/>
           <w:sz w:val="32"/>
           <w:szCs w:val="32"/>
-          <w:u w:val="single"/>
-          <w:lang w:eastAsia="pt-BR"/>
-          <w14:ligatures w14:val="none"/>
-        </w:rPr>
-        <w:t>Git</w:t>
-      </w:r>
-      <w:proofErr w:type="spellEnd"/>
-      <w:r>
-        <w:rPr>
-          <w:rFonts w:ascii="Arial" w:eastAsia="Times New Roman" w:hAnsi="Arial" w:cs="Arial"/>
-          <w:b/>
-          <w:bCs/>
-          <w:color w:val="000000" w:themeColor="text1"/>
-          <w:kern w:val="36"/>
-          <w:sz w:val="32"/>
-          <w:szCs w:val="32"/>
-          <w:u w:val="single"/>
-          <w:lang w:eastAsia="pt-BR"/>
-          <w14:ligatures w14:val="none"/>
-        </w:rPr>
-        <w:t xml:space="preserve"> e GitHub</w:t>
-      </w:r>
-      <w:r>
-        <w:rPr>
-          <w:rFonts w:ascii="Arial" w:eastAsia="Times New Roman" w:hAnsi="Arial" w:cs="Arial"/>
-          <w:b/>
-          <w:bCs/>
-          <w:color w:val="000000" w:themeColor="text1"/>
-          <w:kern w:val="36"/>
-          <w:sz w:val="32"/>
-          <w:szCs w:val="32"/>
           <w:lang w:eastAsia="pt-BR"/>
           <w14:ligatures w14:val="none"/>
         </w:rPr>
@@ -92,8 +60,6 @@
           <w:szCs w:val="28"/>
         </w:rPr>
       </w:pPr>
-      <w:proofErr w:type="spellStart"/>
-      <w:proofErr w:type="gramStart"/>
       <w:r>
         <w:rPr>
           <w:rFonts w:ascii="Arial" w:hAnsi="Arial" w:cs="Arial"/>
@@ -105,7 +71,6 @@
         </w:rPr>
         <w:t>Git</w:t>
       </w:r>
-      <w:proofErr w:type="spellEnd"/>
       <w:r>
         <w:rPr>
           <w:rFonts w:ascii="Arial" w:hAnsi="Arial" w:cs="Arial"/>
@@ -116,7 +81,6 @@
         </w:rPr>
         <w:t xml:space="preserve"> :</w:t>
       </w:r>
-      <w:proofErr w:type="gramEnd"/>
       <w:r>
         <w:rPr>
           <w:rFonts w:ascii="Arial" w:hAnsi="Arial" w:cs="Arial"/>
@@ -289,7 +253,6 @@
         </w:rPr>
         <w:t xml:space="preserve"> </w:t>
       </w:r>
-      <w:proofErr w:type="gramStart"/>
       <w:r>
         <w:rPr>
           <w:rFonts w:ascii="Arial" w:hAnsi="Arial" w:cs="Arial"/>
@@ -298,18 +261,7 @@
           <w:sz w:val="24"/>
           <w:szCs w:val="24"/>
         </w:rPr>
-        <w:t>Usado</w:t>
-      </w:r>
-      <w:proofErr w:type="gramEnd"/>
-      <w:r>
-        <w:rPr>
-          <w:rFonts w:ascii="Arial" w:hAnsi="Arial" w:cs="Arial"/>
-          <w:b/>
-          <w:bCs/>
-          <w:sz w:val="24"/>
-          <w:szCs w:val="24"/>
-        </w:rPr>
-        <w:t xml:space="preserve"> para fazer o backup das versões na nuvem de forma gratuita</w:t>
+        <w:t>Usado para fazer o backup das versões na nuvem de forma gratuita</w:t>
       </w:r>
       <w:r>
         <w:rPr>
@@ -343,31 +295,7 @@
           <w:szCs w:val="28"/>
           <w:u w:val="single"/>
         </w:rPr>
-        <w:t xml:space="preserve">Para Gerar QR </w:t>
-      </w:r>
-      <w:proofErr w:type="spellStart"/>
-      <w:r>
-        <w:rPr>
-          <w:rFonts w:ascii="Arial" w:hAnsi="Arial" w:cs="Arial"/>
-          <w:b/>
-          <w:bCs/>
-          <w:sz w:val="28"/>
-          <w:szCs w:val="28"/>
-          <w:u w:val="single"/>
-        </w:rPr>
-        <w:t>Code</w:t>
-      </w:r>
-      <w:proofErr w:type="spellEnd"/>
-      <w:r>
-        <w:rPr>
-          <w:rFonts w:ascii="Arial" w:hAnsi="Arial" w:cs="Arial"/>
-          <w:b/>
-          <w:bCs/>
-          <w:sz w:val="28"/>
-          <w:szCs w:val="28"/>
-          <w:u w:val="single"/>
-        </w:rPr>
-        <w:t xml:space="preserve"> de um site</w:t>
+        <w:t>Para Gerar QR Code de um site</w:t>
       </w:r>
     </w:p>
     <w:p>
@@ -445,7 +373,6 @@
         </w:rPr>
         <w:t> </w:t>
       </w:r>
-      <w:proofErr w:type="gramStart"/>
       <w:r>
         <w:rPr>
           <w:rFonts w:ascii="Consolas" w:eastAsia="Times New Roman" w:hAnsi="Consolas" w:cs="Times New Roman"/>
@@ -470,7 +397,6 @@
         </w:rPr>
         <w:t>{</w:t>
       </w:r>
-      <w:proofErr w:type="gramEnd"/>
     </w:p>
     <w:p>
       <w:pPr>
@@ -508,22 +434,8 @@
           <w:lang w:eastAsia="pt-BR"/>
           <w14:ligatures w14:val="none"/>
         </w:rPr>
-        <w:t>background-</w:t>
-      </w:r>
-      <w:proofErr w:type="spellStart"/>
-      <w:r>
-        <w:rPr>
-          <w:rFonts w:ascii="Consolas" w:eastAsia="Times New Roman" w:hAnsi="Consolas" w:cs="Times New Roman"/>
-          <w:color w:val="9CDCFE"/>
-          <w:kern w:val="0"/>
-          <w:sz w:val="26"/>
-          <w:szCs w:val="26"/>
-          <w:lang w:eastAsia="pt-BR"/>
-          <w14:ligatures w14:val="none"/>
-        </w:rPr>
-        <w:t>image</w:t>
-      </w:r>
-      <w:proofErr w:type="spellEnd"/>
+        <w:t>background-image</w:t>
+      </w:r>
       <w:r>
         <w:rPr>
           <w:rFonts w:ascii="Consolas" w:eastAsia="Times New Roman" w:hAnsi="Consolas" w:cs="Times New Roman"/>
@@ -536,7 +448,6 @@
         </w:rPr>
         <w:t xml:space="preserve">: </w:t>
       </w:r>
-      <w:proofErr w:type="spellStart"/>
       <w:r>
         <w:rPr>
           <w:rFonts w:ascii="Consolas" w:eastAsia="Times New Roman" w:hAnsi="Consolas" w:cs="Times New Roman"/>
@@ -549,7 +460,6 @@
         </w:rPr>
         <w:t>url</w:t>
       </w:r>
-      <w:proofErr w:type="spellEnd"/>
       <w:r>
         <w:rPr>
           <w:rFonts w:ascii="Consolas" w:eastAsia="Times New Roman" w:hAnsi="Consolas" w:cs="Times New Roman"/>
@@ -713,22 +623,8 @@
           <w:lang w:eastAsia="pt-BR"/>
           <w14:ligatures w14:val="none"/>
         </w:rPr>
-        <w:t>background-</w:t>
-      </w:r>
-      <w:proofErr w:type="spellStart"/>
-      <w:r>
-        <w:rPr>
-          <w:rFonts w:ascii="Consolas" w:eastAsia="Times New Roman" w:hAnsi="Consolas" w:cs="Times New Roman"/>
-          <w:color w:val="9CDCFE"/>
-          <w:kern w:val="0"/>
-          <w:sz w:val="26"/>
-          <w:szCs w:val="26"/>
-          <w:lang w:eastAsia="pt-BR"/>
-          <w14:ligatures w14:val="none"/>
-        </w:rPr>
-        <w:t>image</w:t>
-      </w:r>
-      <w:proofErr w:type="spellEnd"/>
+        <w:t>background-image</w:t>
+      </w:r>
       <w:r>
         <w:rPr>
           <w:rFonts w:ascii="Consolas" w:eastAsia="Times New Roman" w:hAnsi="Consolas" w:cs="Times New Roman"/>
@@ -741,7 +637,6 @@
         </w:rPr>
         <w:t xml:space="preserve">: </w:t>
       </w:r>
-      <w:proofErr w:type="spellStart"/>
       <w:r>
         <w:rPr>
           <w:rFonts w:ascii="Consolas" w:eastAsia="Times New Roman" w:hAnsi="Consolas" w:cs="Times New Roman"/>
@@ -754,7 +649,6 @@
         </w:rPr>
         <w:t>url</w:t>
       </w:r>
-      <w:proofErr w:type="spellEnd"/>
       <w:r>
         <w:rPr>
           <w:rFonts w:ascii="Consolas" w:eastAsia="Times New Roman" w:hAnsi="Consolas" w:cs="Times New Roman"/>
@@ -801,33 +695,7 @@
           <w:lang w:eastAsia="pt-BR"/>
           <w14:ligatures w14:val="none"/>
         </w:rPr>
-        <w:t xml:space="preserve">/* uma forma de colocar imagem de fundo em uma </w:t>
-      </w:r>
-      <w:proofErr w:type="spellStart"/>
-      <w:r>
-        <w:rPr>
-          <w:rFonts w:ascii="Consolas" w:eastAsia="Times New Roman" w:hAnsi="Consolas" w:cs="Times New Roman"/>
-          <w:color w:val="6A9955"/>
-          <w:kern w:val="0"/>
-          <w:sz w:val="26"/>
-          <w:szCs w:val="26"/>
-          <w:lang w:eastAsia="pt-BR"/>
-          <w14:ligatures w14:val="none"/>
-        </w:rPr>
-        <w:t>div</w:t>
-      </w:r>
-      <w:proofErr w:type="spellEnd"/>
-      <w:r>
-        <w:rPr>
-          <w:rFonts w:ascii="Consolas" w:eastAsia="Times New Roman" w:hAnsi="Consolas" w:cs="Times New Roman"/>
-          <w:color w:val="6A9955"/>
-          <w:kern w:val="0"/>
-          <w:sz w:val="26"/>
-          <w:szCs w:val="26"/>
-          <w:lang w:eastAsia="pt-BR"/>
-          <w14:ligatures w14:val="none"/>
-        </w:rPr>
-        <w:t xml:space="preserve"> */</w:t>
+        <w:t>/* uma forma de colocar imagem de fundo em uma div */</w:t>
       </w:r>
     </w:p>
     <w:p>
@@ -945,22 +813,8 @@
           <w:lang w:eastAsia="pt-BR"/>
           <w14:ligatures w14:val="none"/>
         </w:rPr>
-        <w:t>background-</w:t>
-      </w:r>
-      <w:proofErr w:type="spellStart"/>
-      <w:r>
-        <w:rPr>
-          <w:rFonts w:ascii="Consolas" w:eastAsia="Times New Roman" w:hAnsi="Consolas" w:cs="Times New Roman"/>
-          <w:color w:val="9CDCFE"/>
-          <w:kern w:val="0"/>
-          <w:sz w:val="26"/>
-          <w:szCs w:val="26"/>
-          <w:lang w:eastAsia="pt-BR"/>
-          <w14:ligatures w14:val="none"/>
-        </w:rPr>
-        <w:t>size</w:t>
-      </w:r>
-      <w:proofErr w:type="spellEnd"/>
+        <w:t>background-size</w:t>
+      </w:r>
       <w:r>
         <w:rPr>
           <w:rFonts w:ascii="Consolas" w:eastAsia="Times New Roman" w:hAnsi="Consolas" w:cs="Times New Roman"/>
@@ -997,7 +851,6 @@
         </w:rPr>
         <w:t xml:space="preserve"> </w:t>
       </w:r>
-      <w:proofErr w:type="spellStart"/>
       <w:r>
         <w:rPr>
           <w:rFonts w:ascii="Consolas" w:eastAsia="Times New Roman" w:hAnsi="Consolas" w:cs="Times New Roman"/>
@@ -1010,7 +863,6 @@
         </w:rPr>
         <w:t>100px</w:t>
       </w:r>
-      <w:proofErr w:type="spellEnd"/>
       <w:r>
         <w:rPr>
           <w:rFonts w:ascii="Consolas" w:eastAsia="Times New Roman" w:hAnsi="Consolas" w:cs="Times New Roman"/>
@@ -1033,85 +885,7 @@
           <w:lang w:eastAsia="pt-BR"/>
           <w14:ligatures w14:val="none"/>
         </w:rPr>
-        <w:t xml:space="preserve">/*para </w:t>
-      </w:r>
-      <w:proofErr w:type="spellStart"/>
-      <w:r>
-        <w:rPr>
-          <w:rFonts w:ascii="Consolas" w:eastAsia="Times New Roman" w:hAnsi="Consolas" w:cs="Times New Roman"/>
-          <w:color w:val="6A9955"/>
-          <w:kern w:val="0"/>
-          <w:sz w:val="26"/>
-          <w:szCs w:val="26"/>
-          <w:lang w:eastAsia="pt-BR"/>
-          <w14:ligatures w14:val="none"/>
-        </w:rPr>
-        <w:t>defenir</w:t>
-      </w:r>
-      <w:proofErr w:type="spellEnd"/>
-      <w:r>
-        <w:rPr>
-          <w:rFonts w:ascii="Consolas" w:eastAsia="Times New Roman" w:hAnsi="Consolas" w:cs="Times New Roman"/>
-          <w:color w:val="6A9955"/>
-          <w:kern w:val="0"/>
-          <w:sz w:val="26"/>
-          <w:szCs w:val="26"/>
-          <w:lang w:eastAsia="pt-BR"/>
-          <w14:ligatures w14:val="none"/>
-        </w:rPr>
-        <w:t xml:space="preserve"> o tamanho de fundo da imagem OBS: Ela fica fixa e não se adapta ao tamanho de tela, e se for menor que o tamanho da </w:t>
-      </w:r>
-      <w:proofErr w:type="spellStart"/>
-      <w:r>
-        <w:rPr>
-          <w:rFonts w:ascii="Consolas" w:eastAsia="Times New Roman" w:hAnsi="Consolas" w:cs="Times New Roman"/>
-          <w:color w:val="6A9955"/>
-          <w:kern w:val="0"/>
-          <w:sz w:val="26"/>
-          <w:szCs w:val="26"/>
-          <w:lang w:eastAsia="pt-BR"/>
-          <w14:ligatures w14:val="none"/>
-        </w:rPr>
-        <w:t>div</w:t>
-      </w:r>
-      <w:proofErr w:type="spellEnd"/>
-      <w:r>
-        <w:rPr>
-          <w:rFonts w:ascii="Consolas" w:eastAsia="Times New Roman" w:hAnsi="Consolas" w:cs="Times New Roman"/>
-          <w:color w:val="6A9955"/>
-          <w:kern w:val="0"/>
-          <w:sz w:val="26"/>
-          <w:szCs w:val="26"/>
-          <w:lang w:eastAsia="pt-BR"/>
-          <w14:ligatures w14:val="none"/>
-        </w:rPr>
-        <w:t xml:space="preserve">, ela vai ficar se repetindo para preencher todo o espaço da </w:t>
-      </w:r>
-      <w:proofErr w:type="spellStart"/>
-      <w:r>
-        <w:rPr>
-          <w:rFonts w:ascii="Consolas" w:eastAsia="Times New Roman" w:hAnsi="Consolas" w:cs="Times New Roman"/>
-          <w:color w:val="6A9955"/>
-          <w:kern w:val="0"/>
-          <w:sz w:val="26"/>
-          <w:szCs w:val="26"/>
-          <w:lang w:eastAsia="pt-BR"/>
-          <w14:ligatures w14:val="none"/>
-        </w:rPr>
-        <w:t>div</w:t>
-      </w:r>
-      <w:proofErr w:type="spellEnd"/>
-      <w:r>
-        <w:rPr>
-          <w:rFonts w:ascii="Consolas" w:eastAsia="Times New Roman" w:hAnsi="Consolas" w:cs="Times New Roman"/>
-          <w:color w:val="6A9955"/>
-          <w:kern w:val="0"/>
-          <w:sz w:val="26"/>
-          <w:szCs w:val="26"/>
-          <w:lang w:eastAsia="pt-BR"/>
-          <w14:ligatures w14:val="none"/>
-        </w:rPr>
-        <w:t>, caso a imagem seja menor que ela*/</w:t>
+        <w:t>/*para defenir o tamanho de fundo da imagem OBS: Ela fica fixa e não se adapta ao tamanho de tela, e se for menor que o tamanho da div, ela vai ficar se repetindo para preencher todo o espaço da div, caso a imagem seja menor que ela*/</w:t>
       </w:r>
     </w:p>
     <w:p>
@@ -1149,22 +923,8 @@
           <w:lang w:eastAsia="pt-BR"/>
           <w14:ligatures w14:val="none"/>
         </w:rPr>
-        <w:t>background-</w:t>
-      </w:r>
-      <w:proofErr w:type="spellStart"/>
-      <w:r>
-        <w:rPr>
-          <w:rFonts w:ascii="Consolas" w:eastAsia="Times New Roman" w:hAnsi="Consolas" w:cs="Times New Roman"/>
-          <w:color w:val="9CDCFE"/>
-          <w:kern w:val="0"/>
-          <w:sz w:val="26"/>
-          <w:szCs w:val="26"/>
-          <w:lang w:eastAsia="pt-BR"/>
-          <w14:ligatures w14:val="none"/>
-        </w:rPr>
-        <w:t>repeat</w:t>
-      </w:r>
-      <w:proofErr w:type="spellEnd"/>
+        <w:t>background-repeat</w:t>
+      </w:r>
       <w:r>
         <w:rPr>
           <w:rFonts w:ascii="Consolas" w:eastAsia="Times New Roman" w:hAnsi="Consolas" w:cs="Times New Roman"/>
@@ -1187,22 +947,8 @@
           <w:lang w:eastAsia="pt-BR"/>
           <w14:ligatures w14:val="none"/>
         </w:rPr>
-        <w:t>no-</w:t>
-      </w:r>
-      <w:proofErr w:type="spellStart"/>
-      <w:r>
-        <w:rPr>
-          <w:rFonts w:ascii="Consolas" w:eastAsia="Times New Roman" w:hAnsi="Consolas" w:cs="Times New Roman"/>
-          <w:color w:val="CE9178"/>
-          <w:kern w:val="0"/>
-          <w:sz w:val="26"/>
-          <w:szCs w:val="26"/>
-          <w:lang w:eastAsia="pt-BR"/>
-          <w14:ligatures w14:val="none"/>
-        </w:rPr>
-        <w:t>repeat</w:t>
-      </w:r>
-      <w:proofErr w:type="spellEnd"/>
+        <w:t>no-repeat</w:t>
+      </w:r>
       <w:r>
         <w:rPr>
           <w:rFonts w:ascii="Consolas" w:eastAsia="Times New Roman" w:hAnsi="Consolas" w:cs="Times New Roman"/>
@@ -1225,33 +971,7 @@
           <w:lang w:eastAsia="pt-BR"/>
           <w14:ligatures w14:val="none"/>
         </w:rPr>
-        <w:t xml:space="preserve">/* para a imagem não se repetir até preencher toda a </w:t>
-      </w:r>
-      <w:proofErr w:type="spellStart"/>
-      <w:r>
-        <w:rPr>
-          <w:rFonts w:ascii="Consolas" w:eastAsia="Times New Roman" w:hAnsi="Consolas" w:cs="Times New Roman"/>
-          <w:color w:val="6A9955"/>
-          <w:kern w:val="0"/>
-          <w:sz w:val="26"/>
-          <w:szCs w:val="26"/>
-          <w:lang w:eastAsia="pt-BR"/>
-          <w14:ligatures w14:val="none"/>
-        </w:rPr>
-        <w:t>div</w:t>
-      </w:r>
-      <w:proofErr w:type="spellEnd"/>
-      <w:r>
-        <w:rPr>
-          <w:rFonts w:ascii="Consolas" w:eastAsia="Times New Roman" w:hAnsi="Consolas" w:cs="Times New Roman"/>
-          <w:color w:val="6A9955"/>
-          <w:kern w:val="0"/>
-          <w:sz w:val="26"/>
-          <w:szCs w:val="26"/>
-          <w:lang w:eastAsia="pt-BR"/>
-          <w14:ligatures w14:val="none"/>
-        </w:rPr>
-        <w:t xml:space="preserve"> */</w:t>
+        <w:t>/* para a imagem não se repetir até preencher toda a div */</w:t>
       </w:r>
     </w:p>
     <w:p>
@@ -1289,22 +1009,8 @@
           <w:lang w:eastAsia="pt-BR"/>
           <w14:ligatures w14:val="none"/>
         </w:rPr>
-        <w:t>background-</w:t>
-      </w:r>
-      <w:proofErr w:type="spellStart"/>
-      <w:r>
-        <w:rPr>
-          <w:rFonts w:ascii="Consolas" w:eastAsia="Times New Roman" w:hAnsi="Consolas" w:cs="Times New Roman"/>
-          <w:color w:val="9CDCFE"/>
-          <w:kern w:val="0"/>
-          <w:sz w:val="26"/>
-          <w:szCs w:val="26"/>
-          <w:lang w:eastAsia="pt-BR"/>
-          <w14:ligatures w14:val="none"/>
-        </w:rPr>
-        <w:t>repeat</w:t>
-      </w:r>
-      <w:proofErr w:type="spellEnd"/>
+        <w:t>background-repeat</w:t>
+      </w:r>
       <w:r>
         <w:rPr>
           <w:rFonts w:ascii="Consolas" w:eastAsia="Times New Roman" w:hAnsi="Consolas" w:cs="Times New Roman"/>
@@ -1317,7 +1023,6 @@
         </w:rPr>
         <w:t xml:space="preserve">: </w:t>
       </w:r>
-      <w:proofErr w:type="spellStart"/>
       <w:r>
         <w:rPr>
           <w:rFonts w:ascii="Consolas" w:eastAsia="Times New Roman" w:hAnsi="Consolas" w:cs="Times New Roman"/>
@@ -1328,20 +1033,7 @@
           <w:lang w:eastAsia="pt-BR"/>
           <w14:ligatures w14:val="none"/>
         </w:rPr>
-        <w:t>repeat</w:t>
-      </w:r>
-      <w:proofErr w:type="spellEnd"/>
-      <w:r>
-        <w:rPr>
-          <w:rFonts w:ascii="Consolas" w:eastAsia="Times New Roman" w:hAnsi="Consolas" w:cs="Times New Roman"/>
-          <w:color w:val="CE9178"/>
-          <w:kern w:val="0"/>
-          <w:sz w:val="26"/>
-          <w:szCs w:val="26"/>
-          <w:lang w:eastAsia="pt-BR"/>
-          <w14:ligatures w14:val="none"/>
-        </w:rPr>
-        <w:t>-x</w:t>
+        <w:t>repeat-x</w:t>
       </w:r>
       <w:r>
         <w:rPr>
@@ -1401,9 +1093,8 @@
           <w:lang w:eastAsia="pt-BR"/>
           <w14:ligatures w14:val="none"/>
         </w:rPr>
-        <w:t xml:space="preserve"> apenas 1 </w:t>
-      </w:r>
-      <w:proofErr w:type="gramStart"/>
+        <w:t xml:space="preserve"> apenas 1 linha </w:t>
+      </w:r>
       <w:r>
         <w:rPr>
           <w:rFonts w:ascii="Consolas" w:eastAsia="Times New Roman" w:hAnsi="Consolas" w:cs="Times New Roman"/>
@@ -1414,32 +1105,7 @@
           <w:lang w:eastAsia="pt-BR"/>
           <w14:ligatures w14:val="none"/>
         </w:rPr>
-        <w:t xml:space="preserve">linha </w:t>
-      </w:r>
-      <w:r>
-        <w:rPr>
-          <w:rFonts w:ascii="Consolas" w:eastAsia="Times New Roman" w:hAnsi="Consolas" w:cs="Times New Roman"/>
-          <w:color w:val="6A9955"/>
-          <w:kern w:val="0"/>
-          <w:sz w:val="26"/>
-          <w:szCs w:val="26"/>
-          <w:lang w:eastAsia="pt-BR"/>
-          <w14:ligatures w14:val="none"/>
-        </w:rPr>
-        <w:t xml:space="preserve"> *</w:t>
-      </w:r>
-      <w:proofErr w:type="gramEnd"/>
-      <w:r>
-        <w:rPr>
-          <w:rFonts w:ascii="Consolas" w:eastAsia="Times New Roman" w:hAnsi="Consolas" w:cs="Times New Roman"/>
-          <w:color w:val="6A9955"/>
-          <w:kern w:val="0"/>
-          <w:sz w:val="26"/>
-          <w:szCs w:val="26"/>
-          <w:lang w:eastAsia="pt-BR"/>
-          <w14:ligatures w14:val="none"/>
-        </w:rPr>
-        <w:t>/</w:t>
+        <w:t xml:space="preserve"> */</w:t>
       </w:r>
     </w:p>
     <w:p>
@@ -1477,22 +1143,8 @@
           <w:lang w:eastAsia="pt-BR"/>
           <w14:ligatures w14:val="none"/>
         </w:rPr>
-        <w:t>background-</w:t>
-      </w:r>
-      <w:proofErr w:type="spellStart"/>
-      <w:r>
-        <w:rPr>
-          <w:rFonts w:ascii="Consolas" w:eastAsia="Times New Roman" w:hAnsi="Consolas" w:cs="Times New Roman"/>
-          <w:color w:val="9CDCFE"/>
-          <w:kern w:val="0"/>
-          <w:sz w:val="26"/>
-          <w:szCs w:val="26"/>
-          <w:lang w:eastAsia="pt-BR"/>
-          <w14:ligatures w14:val="none"/>
-        </w:rPr>
-        <w:t>repeat</w:t>
-      </w:r>
-      <w:proofErr w:type="spellEnd"/>
+        <w:t>background-repeat</w:t>
+      </w:r>
       <w:r>
         <w:rPr>
           <w:rFonts w:ascii="Consolas" w:eastAsia="Times New Roman" w:hAnsi="Consolas" w:cs="Times New Roman"/>
@@ -1505,7 +1157,6 @@
         </w:rPr>
         <w:t xml:space="preserve">: </w:t>
       </w:r>
-      <w:proofErr w:type="spellStart"/>
       <w:r>
         <w:rPr>
           <w:rFonts w:ascii="Consolas" w:eastAsia="Times New Roman" w:hAnsi="Consolas" w:cs="Times New Roman"/>
@@ -1516,20 +1167,7 @@
           <w:lang w:eastAsia="pt-BR"/>
           <w14:ligatures w14:val="none"/>
         </w:rPr>
-        <w:t>repeat</w:t>
-      </w:r>
-      <w:proofErr w:type="spellEnd"/>
-      <w:r>
-        <w:rPr>
-          <w:rFonts w:ascii="Consolas" w:eastAsia="Times New Roman" w:hAnsi="Consolas" w:cs="Times New Roman"/>
-          <w:color w:val="CE9178"/>
-          <w:kern w:val="0"/>
-          <w:sz w:val="26"/>
-          <w:szCs w:val="26"/>
-          <w:lang w:eastAsia="pt-BR"/>
-          <w14:ligatures w14:val="none"/>
-        </w:rPr>
-        <w:t>-y</w:t>
+        <w:t>repeat-y</w:t>
       </w:r>
       <w:r>
         <w:rPr>
@@ -1680,7 +1318,6 @@
         </w:rPr>
         <w:t xml:space="preserve">: </w:t>
       </w:r>
-      <w:proofErr w:type="spellStart"/>
       <w:r>
         <w:rPr>
           <w:rFonts w:ascii="Consolas" w:eastAsia="Times New Roman" w:hAnsi="Consolas" w:cs="Times New Roman"/>
@@ -1693,7 +1330,6 @@
         </w:rPr>
         <w:t>left</w:t>
       </w:r>
-      <w:proofErr w:type="spellEnd"/>
       <w:r>
         <w:rPr>
           <w:rFonts w:ascii="Consolas" w:eastAsia="Times New Roman" w:hAnsi="Consolas" w:cs="Times New Roman"/>
@@ -1887,7 +1523,6 @@
         </w:rPr>
         <w:t xml:space="preserve">: </w:t>
       </w:r>
-      <w:proofErr w:type="spellStart"/>
       <w:r>
         <w:rPr>
           <w:rFonts w:ascii="Consolas" w:eastAsia="Times New Roman" w:hAnsi="Consolas" w:cs="Times New Roman"/>
@@ -1900,7 +1535,6 @@
         </w:rPr>
         <w:t>left</w:t>
       </w:r>
-      <w:proofErr w:type="spellEnd"/>
       <w:r>
         <w:rPr>
           <w:rFonts w:ascii="Consolas" w:eastAsia="Times New Roman" w:hAnsi="Consolas" w:cs="Times New Roman"/>
@@ -2093,7 +1727,6 @@
         </w:rPr>
         <w:t xml:space="preserve">: </w:t>
       </w:r>
-      <w:proofErr w:type="spellStart"/>
       <w:r>
         <w:rPr>
           <w:rFonts w:ascii="Consolas" w:eastAsia="Times New Roman" w:hAnsi="Consolas" w:cs="Times New Roman"/>
@@ -2106,7 +1739,6 @@
         </w:rPr>
         <w:t>right</w:t>
       </w:r>
-      <w:proofErr w:type="spellEnd"/>
       <w:r>
         <w:rPr>
           <w:rFonts w:ascii="Consolas" w:eastAsia="Times New Roman" w:hAnsi="Consolas" w:cs="Times New Roman"/>
@@ -2119,7 +1751,6 @@
         </w:rPr>
         <w:t xml:space="preserve"> </w:t>
       </w:r>
-      <w:proofErr w:type="spellStart"/>
       <w:r>
         <w:rPr>
           <w:rFonts w:ascii="Consolas" w:eastAsia="Times New Roman" w:hAnsi="Consolas" w:cs="Times New Roman"/>
@@ -2132,7 +1763,6 @@
         </w:rPr>
         <w:t>bottom</w:t>
       </w:r>
-      <w:proofErr w:type="spellEnd"/>
       <w:r>
         <w:rPr>
           <w:rFonts w:ascii="Consolas" w:eastAsia="Times New Roman" w:hAnsi="Consolas" w:cs="Times New Roman"/>
@@ -2301,7 +1931,6 @@
         </w:rPr>
         <w:t xml:space="preserve">: </w:t>
       </w:r>
-      <w:proofErr w:type="gramStart"/>
       <w:r>
         <w:rPr>
           <w:rFonts w:ascii="Consolas" w:eastAsia="Times New Roman" w:hAnsi="Consolas" w:cs="Times New Roman"/>
@@ -2314,7 +1943,6 @@
         </w:rPr>
         <w:t>center</w:t>
       </w:r>
-      <w:proofErr w:type="gramEnd"/>
       <w:r>
         <w:rPr>
           <w:rFonts w:ascii="Consolas" w:eastAsia="Times New Roman" w:hAnsi="Consolas" w:cs="Times New Roman"/>
@@ -2327,7 +1955,6 @@
         </w:rPr>
         <w:t xml:space="preserve"> </w:t>
       </w:r>
-      <w:proofErr w:type="spellStart"/>
       <w:r>
         <w:rPr>
           <w:rFonts w:ascii="Consolas" w:eastAsia="Times New Roman" w:hAnsi="Consolas" w:cs="Times New Roman"/>
@@ -2340,7 +1967,6 @@
         </w:rPr>
         <w:t>center</w:t>
       </w:r>
-      <w:proofErr w:type="spellEnd"/>
       <w:r>
         <w:rPr>
           <w:rFonts w:ascii="Consolas" w:eastAsia="Times New Roman" w:hAnsi="Consolas" w:cs="Times New Roman"/>
@@ -2484,7 +2110,6 @@
           <w14:ligatures w14:val="none"/>
         </w:rPr>
       </w:pPr>
-      <w:proofErr w:type="gramStart"/>
       <w:r>
         <w:rPr>
           <w:rFonts w:ascii="Consolas" w:eastAsia="Times New Roman" w:hAnsi="Consolas" w:cs="Times New Roman"/>
@@ -2509,7 +2134,6 @@
         </w:rPr>
         <w:t>{</w:t>
       </w:r>
-      <w:proofErr w:type="gramEnd"/>
     </w:p>
     <w:p>
       <w:pPr>
@@ -2537,7 +2161,6 @@
         </w:rPr>
         <w:t xml:space="preserve">            </w:t>
       </w:r>
-      <w:proofErr w:type="spellStart"/>
       <w:r>
         <w:rPr>
           <w:rFonts w:ascii="Consolas" w:eastAsia="Times New Roman" w:hAnsi="Consolas" w:cs="Times New Roman"/>
@@ -2550,7 +2173,6 @@
         </w:rPr>
         <w:t>height</w:t>
       </w:r>
-      <w:proofErr w:type="spellEnd"/>
       <w:r>
         <w:rPr>
           <w:rFonts w:ascii="Consolas" w:eastAsia="Times New Roman" w:hAnsi="Consolas" w:cs="Times New Roman"/>
@@ -2602,12 +2224,516 @@
     </w:p>
     <w:p>
       <w:pPr>
+        <w:jc w:val="center"/>
         <w:rPr>
           <w:rFonts w:ascii="Arial" w:hAnsi="Arial" w:cs="Arial"/>
           <w:b/>
           <w:bCs/>
           <w:sz w:val="28"/>
           <w:szCs w:val="28"/>
+          <w:u w:val="single"/>
+        </w:rPr>
+      </w:pPr>
+    </w:p>
+    <w:p>
+      <w:pPr>
+        <w:jc w:val="center"/>
+        <w:rPr>
+          <w:rFonts w:ascii="Arial" w:hAnsi="Arial" w:cs="Arial"/>
+          <w:b/>
+          <w:bCs/>
+          <w:sz w:val="28"/>
+          <w:szCs w:val="28"/>
+          <w:u w:val="single"/>
+        </w:rPr>
+      </w:pPr>
+      <w:r>
+        <w:rPr>
+          <w:rFonts w:ascii="Arial" w:hAnsi="Arial" w:cs="Arial"/>
+          <w:b/>
+          <w:bCs/>
+          <w:sz w:val="28"/>
+          <w:szCs w:val="28"/>
+          <w:u w:val="single"/>
+        </w:rPr>
+        <w:t>Mudando o tamanho da imagem de fundo do site</w:t>
+      </w:r>
+    </w:p>
+    <w:p>
+      <w:pPr>
+        <w:shd w:val="clear" w:color="auto" w:fill="1E1E1E"/>
+        <w:spacing w:after="0" w:line="345" w:lineRule="atLeast"/>
+        <w:rPr>
+          <w:rFonts w:ascii="Consolas" w:eastAsia="Times New Roman" w:hAnsi="Consolas" w:cs="Times New Roman"/>
+          <w:color w:val="D4D4D4"/>
+          <w:kern w:val="0"/>
+          <w:sz w:val="26"/>
+          <w:szCs w:val="26"/>
+          <w:lang w:eastAsia="pt-BR"/>
+          <w14:ligatures w14:val="none"/>
+        </w:rPr>
+      </w:pPr>
+      <w:r>
+        <w:rPr>
+          <w:rFonts w:ascii="Consolas" w:eastAsia="Times New Roman" w:hAnsi="Consolas" w:cs="Times New Roman"/>
+          <w:color w:val="9CDCFE"/>
+          <w:kern w:val="0"/>
+          <w:sz w:val="26"/>
+          <w:szCs w:val="26"/>
+          <w:lang w:eastAsia="pt-BR"/>
+          <w14:ligatures w14:val="none"/>
+        </w:rPr>
+        <w:t>background-size</w:t>
+      </w:r>
+      <w:r>
+        <w:rPr>
+          <w:rFonts w:ascii="Consolas" w:eastAsia="Times New Roman" w:hAnsi="Consolas" w:cs="Times New Roman"/>
+          <w:color w:val="D4D4D4"/>
+          <w:kern w:val="0"/>
+          <w:sz w:val="26"/>
+          <w:szCs w:val="26"/>
+          <w:lang w:eastAsia="pt-BR"/>
+          <w14:ligatures w14:val="none"/>
+        </w:rPr>
+        <w:t xml:space="preserve">: </w:t>
+      </w:r>
+      <w:r>
+        <w:rPr>
+          <w:rFonts w:ascii="Consolas" w:eastAsia="Times New Roman" w:hAnsi="Consolas" w:cs="Times New Roman"/>
+          <w:color w:val="CE9178"/>
+          <w:kern w:val="0"/>
+          <w:sz w:val="26"/>
+          <w:szCs w:val="26"/>
+          <w:lang w:eastAsia="pt-BR"/>
+          <w14:ligatures w14:val="none"/>
+        </w:rPr>
+        <w:t>contain</w:t>
+      </w:r>
+      <w:r>
+        <w:rPr>
+          <w:rFonts w:ascii="Consolas" w:eastAsia="Times New Roman" w:hAnsi="Consolas" w:cs="Times New Roman"/>
+          <w:color w:val="D4D4D4"/>
+          <w:kern w:val="0"/>
+          <w:sz w:val="26"/>
+          <w:szCs w:val="26"/>
+          <w:lang w:eastAsia="pt-BR"/>
+          <w14:ligatures w14:val="none"/>
+        </w:rPr>
+        <w:t xml:space="preserve">; </w:t>
+      </w:r>
+      <w:r>
+        <w:rPr>
+          <w:rFonts w:ascii="Consolas" w:eastAsia="Times New Roman" w:hAnsi="Consolas" w:cs="Times New Roman"/>
+          <w:color w:val="6A9955"/>
+          <w:kern w:val="0"/>
+          <w:sz w:val="26"/>
+          <w:szCs w:val="26"/>
+          <w:lang w:eastAsia="pt-BR"/>
+          <w14:ligatures w14:val="none"/>
+        </w:rPr>
+        <w:t>/* serve para imagem ficar 100% exibida, mas tem alguns problema</w:t>
+      </w:r>
+      <w:r>
+        <w:rPr>
+          <w:rFonts w:ascii="Consolas" w:eastAsia="Times New Roman" w:hAnsi="Consolas" w:cs="Times New Roman"/>
+          <w:color w:val="6A9955"/>
+          <w:kern w:val="0"/>
+          <w:sz w:val="26"/>
+          <w:szCs w:val="26"/>
+          <w:lang w:eastAsia="pt-BR"/>
+          <w14:ligatures w14:val="none"/>
+        </w:rPr>
+        <w:t>s, acaba aparecendo algumas barras aos lados</w:t>
+      </w:r>
+      <w:r>
+        <w:rPr>
+          <w:rFonts w:ascii="Consolas" w:eastAsia="Times New Roman" w:hAnsi="Consolas" w:cs="Times New Roman"/>
+          <w:color w:val="6A9955"/>
+          <w:kern w:val="0"/>
+          <w:sz w:val="26"/>
+          <w:szCs w:val="26"/>
+          <w:lang w:eastAsia="pt-BR"/>
+          <w14:ligatures w14:val="none"/>
+        </w:rPr>
+        <w:t>*/</w:t>
+      </w:r>
+    </w:p>
+    <w:p>
+      <w:pPr>
+        <w:shd w:val="clear" w:color="auto" w:fill="1E1E1E"/>
+        <w:spacing w:after="0" w:line="345" w:lineRule="atLeast"/>
+        <w:rPr>
+          <w:rFonts w:ascii="Consolas" w:eastAsia="Times New Roman" w:hAnsi="Consolas" w:cs="Times New Roman"/>
+          <w:color w:val="D4D4D4"/>
+          <w:kern w:val="0"/>
+          <w:sz w:val="26"/>
+          <w:szCs w:val="26"/>
+          <w:lang w:eastAsia="pt-BR"/>
+          <w14:ligatures w14:val="none"/>
+        </w:rPr>
+      </w:pPr>
+      <w:r>
+        <w:rPr>
+          <w:rFonts w:ascii="Consolas" w:eastAsia="Times New Roman" w:hAnsi="Consolas" w:cs="Times New Roman"/>
+          <w:color w:val="9CDCFE"/>
+          <w:kern w:val="0"/>
+          <w:sz w:val="26"/>
+          <w:szCs w:val="26"/>
+          <w:lang w:eastAsia="pt-BR"/>
+          <w14:ligatures w14:val="none"/>
+        </w:rPr>
+        <w:t>background-size</w:t>
+      </w:r>
+      <w:r>
+        <w:rPr>
+          <w:rFonts w:ascii="Consolas" w:eastAsia="Times New Roman" w:hAnsi="Consolas" w:cs="Times New Roman"/>
+          <w:color w:val="D4D4D4"/>
+          <w:kern w:val="0"/>
+          <w:sz w:val="26"/>
+          <w:szCs w:val="26"/>
+          <w:lang w:eastAsia="pt-BR"/>
+          <w14:ligatures w14:val="none"/>
+        </w:rPr>
+        <w:t xml:space="preserve">: </w:t>
+      </w:r>
+      <w:r>
+        <w:rPr>
+          <w:rFonts w:ascii="Consolas" w:eastAsia="Times New Roman" w:hAnsi="Consolas" w:cs="Times New Roman"/>
+          <w:color w:val="B5CEA8"/>
+          <w:kern w:val="0"/>
+          <w:sz w:val="26"/>
+          <w:szCs w:val="26"/>
+          <w:lang w:eastAsia="pt-BR"/>
+          <w14:ligatures w14:val="none"/>
+        </w:rPr>
+        <w:t>100%</w:t>
+      </w:r>
+      <w:r>
+        <w:rPr>
+          <w:rFonts w:ascii="Consolas" w:eastAsia="Times New Roman" w:hAnsi="Consolas" w:cs="Times New Roman"/>
+          <w:color w:val="D4D4D4"/>
+          <w:kern w:val="0"/>
+          <w:sz w:val="26"/>
+          <w:szCs w:val="26"/>
+          <w:lang w:eastAsia="pt-BR"/>
+          <w14:ligatures w14:val="none"/>
+        </w:rPr>
+        <w:t xml:space="preserve"> </w:t>
+      </w:r>
+      <w:r>
+        <w:rPr>
+          <w:rFonts w:ascii="Consolas" w:eastAsia="Times New Roman" w:hAnsi="Consolas" w:cs="Times New Roman"/>
+          <w:color w:val="B5CEA8"/>
+          <w:kern w:val="0"/>
+          <w:sz w:val="26"/>
+          <w:szCs w:val="26"/>
+          <w:lang w:eastAsia="pt-BR"/>
+          <w14:ligatures w14:val="none"/>
+        </w:rPr>
+        <w:t>100%</w:t>
+      </w:r>
+      <w:r>
+        <w:rPr>
+          <w:rFonts w:ascii="Consolas" w:eastAsia="Times New Roman" w:hAnsi="Consolas" w:cs="Times New Roman"/>
+          <w:color w:val="D4D4D4"/>
+          <w:kern w:val="0"/>
+          <w:sz w:val="26"/>
+          <w:szCs w:val="26"/>
+          <w:lang w:eastAsia="pt-BR"/>
+          <w14:ligatures w14:val="none"/>
+        </w:rPr>
+        <w:t xml:space="preserve"> ; </w:t>
+      </w:r>
+      <w:r>
+        <w:rPr>
+          <w:rFonts w:ascii="Consolas" w:eastAsia="Times New Roman" w:hAnsi="Consolas" w:cs="Times New Roman"/>
+          <w:color w:val="6A9955"/>
+          <w:kern w:val="0"/>
+          <w:sz w:val="26"/>
+          <w:szCs w:val="26"/>
+          <w:lang w:eastAsia="pt-BR"/>
+          <w14:ligatures w14:val="none"/>
+        </w:rPr>
+        <w:t>/* ele completa toda a tela, porém quando vai diminuindo, a imagem vai achatando */</w:t>
+      </w:r>
+    </w:p>
+    <w:p>
+      <w:pPr>
+        <w:shd w:val="clear" w:color="auto" w:fill="1E1E1E"/>
+        <w:spacing w:after="0" w:line="345" w:lineRule="atLeast"/>
+        <w:rPr>
+          <w:rFonts w:ascii="Consolas" w:eastAsia="Times New Roman" w:hAnsi="Consolas" w:cs="Times New Roman"/>
+          <w:color w:val="D4D4D4"/>
+          <w:kern w:val="0"/>
+          <w:sz w:val="26"/>
+          <w:szCs w:val="26"/>
+          <w:lang w:eastAsia="pt-BR"/>
+          <w14:ligatures w14:val="none"/>
+        </w:rPr>
+      </w:pPr>
+      <w:r>
+        <w:rPr>
+          <w:rFonts w:ascii="Consolas" w:eastAsia="Times New Roman" w:hAnsi="Consolas" w:cs="Times New Roman"/>
+          <w:color w:val="9CDCFE"/>
+          <w:kern w:val="0"/>
+          <w:sz w:val="26"/>
+          <w:szCs w:val="26"/>
+          <w:lang w:eastAsia="pt-BR"/>
+          <w14:ligatures w14:val="none"/>
+        </w:rPr>
+        <w:lastRenderedPageBreak/>
+        <w:t>background-size</w:t>
+      </w:r>
+      <w:r>
+        <w:rPr>
+          <w:rFonts w:ascii="Consolas" w:eastAsia="Times New Roman" w:hAnsi="Consolas" w:cs="Times New Roman"/>
+          <w:color w:val="D4D4D4"/>
+          <w:kern w:val="0"/>
+          <w:sz w:val="26"/>
+          <w:szCs w:val="26"/>
+          <w:lang w:eastAsia="pt-BR"/>
+          <w14:ligatures w14:val="none"/>
+        </w:rPr>
+        <w:t xml:space="preserve">: </w:t>
+      </w:r>
+      <w:r>
+        <w:rPr>
+          <w:rFonts w:ascii="Consolas" w:eastAsia="Times New Roman" w:hAnsi="Consolas" w:cs="Times New Roman"/>
+          <w:color w:val="CE9178"/>
+          <w:kern w:val="0"/>
+          <w:sz w:val="26"/>
+          <w:szCs w:val="26"/>
+          <w:lang w:eastAsia="pt-BR"/>
+          <w14:ligatures w14:val="none"/>
+        </w:rPr>
+        <w:t>cover</w:t>
+      </w:r>
+      <w:r>
+        <w:rPr>
+          <w:rFonts w:ascii="Consolas" w:eastAsia="Times New Roman" w:hAnsi="Consolas" w:cs="Times New Roman"/>
+          <w:color w:val="D4D4D4"/>
+          <w:kern w:val="0"/>
+          <w:sz w:val="26"/>
+          <w:szCs w:val="26"/>
+          <w:lang w:eastAsia="pt-BR"/>
+          <w14:ligatures w14:val="none"/>
+        </w:rPr>
+        <w:t xml:space="preserve"> ; </w:t>
+      </w:r>
+      <w:r>
+        <w:rPr>
+          <w:rFonts w:ascii="Consolas" w:eastAsia="Times New Roman" w:hAnsi="Consolas" w:cs="Times New Roman"/>
+          <w:color w:val="6A9955"/>
+          <w:kern w:val="0"/>
+          <w:sz w:val="26"/>
+          <w:szCs w:val="26"/>
+          <w:lang w:eastAsia="pt-BR"/>
+          <w14:ligatures w14:val="none"/>
+        </w:rPr>
+        <w:t>/* significa cobrir a tela inteira com a imagem, porém, ele não exibe a imagem toda, dependendo do tamanho que estiver o navegador e da uma picotadinha na imagem as vezes */</w:t>
+      </w:r>
+    </w:p>
+    <w:p>
+      <w:pPr>
+        <w:rPr>
+          <w:rFonts w:ascii="Arial" w:hAnsi="Arial" w:cs="Arial"/>
+          <w:b/>
+          <w:bCs/>
+          <w:sz w:val="28"/>
+          <w:szCs w:val="28"/>
+          <w:u w:val="single"/>
+        </w:rPr>
+      </w:pPr>
+    </w:p>
+    <w:p>
+      <w:pPr>
+        <w:jc w:val="center"/>
+        <w:rPr>
+          <w:rFonts w:ascii="Arial" w:hAnsi="Arial" w:cs="Arial"/>
+          <w:b/>
+          <w:bCs/>
+          <w:sz w:val="28"/>
+          <w:szCs w:val="28"/>
+          <w:u w:val="single"/>
+        </w:rPr>
+      </w:pPr>
+      <w:r>
+        <w:rPr>
+          <w:rFonts w:ascii="Arial" w:hAnsi="Arial" w:cs="Arial"/>
+          <w:b/>
+          <w:bCs/>
+          <w:sz w:val="28"/>
+          <w:szCs w:val="28"/>
+          <w:u w:val="single"/>
+        </w:rPr>
+        <w:t>Para usar Shorthand em Background</w:t>
+      </w:r>
+    </w:p>
+    <w:p>
+      <w:pPr>
+        <w:shd w:val="clear" w:color="auto" w:fill="1E1E1E"/>
+        <w:spacing w:after="0" w:line="345" w:lineRule="atLeast"/>
+        <w:rPr>
+          <w:rFonts w:ascii="Consolas" w:eastAsia="Times New Roman" w:hAnsi="Consolas" w:cs="Times New Roman"/>
+          <w:color w:val="D4D4D4"/>
+          <w:kern w:val="0"/>
+          <w:sz w:val="26"/>
+          <w:szCs w:val="26"/>
+          <w:lang w:eastAsia="pt-BR"/>
+          <w14:ligatures w14:val="none"/>
+        </w:rPr>
+      </w:pPr>
+      <w:r>
+        <w:rPr>
+          <w:rFonts w:ascii="Consolas" w:eastAsia="Times New Roman" w:hAnsi="Consolas" w:cs="Times New Roman"/>
+          <w:color w:val="6A9955"/>
+          <w:kern w:val="0"/>
+          <w:sz w:val="26"/>
+          <w:szCs w:val="26"/>
+          <w:lang w:eastAsia="pt-BR"/>
+          <w14:ligatures w14:val="none"/>
+        </w:rPr>
+        <w:t>/* Shorthand - background</w:t>
+      </w:r>
+    </w:p>
+    <w:p>
+      <w:pPr>
+        <w:shd w:val="clear" w:color="auto" w:fill="1E1E1E"/>
+        <w:spacing w:after="0" w:line="345" w:lineRule="atLeast"/>
+        <w:rPr>
+          <w:rFonts w:ascii="Consolas" w:eastAsia="Times New Roman" w:hAnsi="Consolas" w:cs="Times New Roman"/>
+          <w:color w:val="6A9955"/>
+          <w:kern w:val="0"/>
+          <w:sz w:val="26"/>
+          <w:szCs w:val="26"/>
+          <w:lang w:eastAsia="pt-BR"/>
+          <w14:ligatures w14:val="none"/>
+        </w:rPr>
+      </w:pPr>
+      <w:r>
+        <w:rPr>
+          <w:rFonts w:ascii="Consolas" w:eastAsia="Times New Roman" w:hAnsi="Consolas" w:cs="Times New Roman"/>
+          <w:color w:val="6A9955"/>
+          <w:kern w:val="0"/>
+          <w:sz w:val="26"/>
+          <w:szCs w:val="26"/>
+          <w:lang w:eastAsia="pt-BR"/>
+          <w14:ligatures w14:val="none"/>
+        </w:rPr>
+        <w:t>               color &gt; image &gt; position &gt; repeat &gt; [size] &gt; attachment</w:t>
+      </w:r>
+    </w:p>
+    <w:p>
+      <w:pPr>
+        <w:shd w:val="clear" w:color="auto" w:fill="1E1E1E"/>
+        <w:spacing w:after="0" w:line="345" w:lineRule="atLeast"/>
+        <w:rPr>
+          <w:rFonts w:ascii="Consolas" w:eastAsia="Times New Roman" w:hAnsi="Consolas" w:cs="Times New Roman"/>
+          <w:color w:val="D4D4D4"/>
+          <w:kern w:val="0"/>
+          <w:sz w:val="26"/>
+          <w:szCs w:val="26"/>
+          <w:lang w:eastAsia="pt-BR"/>
+          <w14:ligatures w14:val="none"/>
+        </w:rPr>
+      </w:pPr>
+      <w:r>
+        <w:rPr>
+          <w:rFonts w:ascii="Consolas" w:eastAsia="Times New Roman" w:hAnsi="Consolas" w:cs="Times New Roman"/>
+          <w:color w:val="6A9955"/>
+          <w:kern w:val="0"/>
+          <w:sz w:val="26"/>
+          <w:szCs w:val="26"/>
+          <w:lang w:eastAsia="pt-BR"/>
+          <w14:ligatures w14:val="none"/>
+        </w:rPr>
+        <w:t>OBS: [size] A</w:t>
+      </w:r>
+      <w:r>
+        <w:rPr>
+          <w:rFonts w:ascii="Consolas" w:eastAsia="Times New Roman" w:hAnsi="Consolas" w:cs="Times New Roman"/>
+          <w:color w:val="6A9955"/>
+          <w:kern w:val="0"/>
+          <w:sz w:val="26"/>
+          <w:szCs w:val="26"/>
+          <w:lang w:eastAsia="pt-BR"/>
+          <w14:ligatures w14:val="none"/>
+        </w:rPr>
+        <w:t>inda não funciona</w:t>
+      </w:r>
+      <w:r>
+        <w:rPr>
+          <w:rFonts w:ascii="Consolas" w:eastAsia="Times New Roman" w:hAnsi="Consolas" w:cs="Times New Roman"/>
+          <w:color w:val="6A9955"/>
+          <w:kern w:val="0"/>
+          <w:sz w:val="26"/>
+          <w:szCs w:val="26"/>
+          <w:lang w:eastAsia="pt-BR"/>
+          <w14:ligatures w14:val="none"/>
+        </w:rPr>
+        <w:t xml:space="preserve"> nos navegadores</w:t>
+      </w:r>
+      <w:r>
+        <w:rPr>
+          <w:rFonts w:ascii="Consolas" w:eastAsia="Times New Roman" w:hAnsi="Consolas" w:cs="Times New Roman"/>
+          <w:color w:val="6A9955"/>
+          <w:kern w:val="0"/>
+          <w:sz w:val="26"/>
+          <w:szCs w:val="26"/>
+          <w:lang w:eastAsia="pt-BR"/>
+          <w14:ligatures w14:val="none"/>
+        </w:rPr>
+        <w:t>, é preciso declara-lo separadamente sozinho</w:t>
+      </w:r>
+      <w:r>
+        <w:rPr>
+          <w:rFonts w:ascii="Consolas" w:eastAsia="Times New Roman" w:hAnsi="Consolas" w:cs="Times New Roman"/>
+          <w:color w:val="6A9955"/>
+          <w:kern w:val="0"/>
+          <w:sz w:val="26"/>
+          <w:szCs w:val="26"/>
+          <w:lang w:eastAsia="pt-BR"/>
+          <w14:ligatures w14:val="none"/>
+        </w:rPr>
+        <w:t xml:space="preserve">  </w:t>
+      </w:r>
+    </w:p>
+    <w:p>
+      <w:pPr>
+        <w:shd w:val="clear" w:color="auto" w:fill="1E1E1E"/>
+        <w:spacing w:after="0" w:line="345" w:lineRule="atLeast"/>
+        <w:rPr>
+          <w:rFonts w:ascii="Consolas" w:eastAsia="Times New Roman" w:hAnsi="Consolas" w:cs="Times New Roman"/>
+          <w:color w:val="D4D4D4"/>
+          <w:kern w:val="0"/>
+          <w:sz w:val="26"/>
+          <w:szCs w:val="26"/>
+          <w:lang w:eastAsia="pt-BR"/>
+          <w14:ligatures w14:val="none"/>
+        </w:rPr>
+      </w:pPr>
+      <w:r>
+        <w:rPr>
+          <w:rFonts w:ascii="Consolas" w:eastAsia="Times New Roman" w:hAnsi="Consolas" w:cs="Times New Roman"/>
+          <w:color w:val="6A9955"/>
+          <w:kern w:val="0"/>
+          <w:sz w:val="26"/>
+          <w:szCs w:val="26"/>
+          <w:lang w:eastAsia="pt-BR"/>
+          <w14:ligatures w14:val="none"/>
+        </w:rPr>
+        <w:t>            */</w:t>
+      </w:r>
+    </w:p>
+    <w:p>
+      <w:pPr>
+        <w:rPr>
+          <w:rFonts w:ascii="Arial" w:hAnsi="Arial" w:cs="Arial"/>
+          <w:b/>
+          <w:bCs/>
+          <w:sz w:val="28"/>
+          <w:szCs w:val="28"/>
+          <w:u w:val="single"/>
         </w:rPr>
       </w:pPr>
     </w:p>

</xml_diff>